<commit_message>
Have to code 1.2 DTW2,DTW3
</commit_message>
<xml_diff>
--- a/Report.docx
+++ b/Report.docx
@@ -72,6 +72,22 @@
         </w:rPr>
         <w:t xml:space="preserve"> </w:t>
       </w:r>
+      <w:r>
+        <w:rPr>
+          <w:rFonts w:cstheme="minorHAnsi"/>
+          <w:sz w:val="24"/>
+          <w:szCs w:val="24"/>
+        </w:rPr>
+        <w:t>0.</w:t>
+      </w:r>
+      <w:r>
+        <w:rPr>
+          <w:rFonts w:cstheme="minorHAnsi"/>
+          <w:sz w:val="24"/>
+          <w:szCs w:val="24"/>
+        </w:rPr>
+        <w:t>85</w:t>
+      </w:r>
     </w:p>
     <w:p>
       <w:pPr>
@@ -102,6 +118,14 @@
         </w:rPr>
         <w:t xml:space="preserve">) = </w:t>
       </w:r>
+      <w:r>
+        <w:rPr>
+          <w:rFonts w:asciiTheme="minorHAnsi" w:hAnsiTheme="minorHAnsi" w:cstheme="minorHAnsi"/>
+          <w:sz w:val="24"/>
+          <w:szCs w:val="24"/>
+        </w:rPr>
+        <w:t>0.81</w:t>
+      </w:r>
     </w:p>
     <w:p>
       <w:pPr>
@@ -159,6 +183,14 @@
         </w:rPr>
         <w:t xml:space="preserve"> </w:t>
       </w:r>
+      <w:r>
+        <w:rPr>
+          <w:rFonts w:cstheme="minorHAnsi"/>
+          <w:sz w:val="24"/>
+          <w:szCs w:val="24"/>
+        </w:rPr>
+        <w:t>0.85</w:t>
+      </w:r>
     </w:p>
     <w:p>
       <w:pPr>
@@ -184,6 +216,14 @@
         </w:rPr>
         <w:t xml:space="preserve"> = </w:t>
       </w:r>
+      <w:r>
+        <w:rPr>
+          <w:rFonts w:cstheme="minorHAnsi"/>
+          <w:sz w:val="24"/>
+          <w:szCs w:val="24"/>
+        </w:rPr>
+        <w:t>0.86</w:t>
+      </w:r>
     </w:p>
     <w:p>
       <w:pPr>
@@ -284,270 +324,762 @@
         </w:rPr>
         <w:t xml:space="preserve"> </w:t>
       </w:r>
+    </w:p>
+    <w:p/>
+    <w:p>
+      <w:r>
+        <w:t>ECG200: weights</w:t>
+      </w:r>
+      <w:r>
+        <w:t>(normalized)</w:t>
+      </w:r>
+    </w:p>
+    <w:p>
+      <w:pPr>
+        <w:rPr>
+          <w:rFonts w:cstheme="minorHAnsi"/>
+          <w:sz w:val="24"/>
+          <w:szCs w:val="24"/>
+        </w:rPr>
+      </w:pPr>
+      <w:r>
+        <w:rPr>
+          <w:rFonts w:cstheme="minorHAnsi"/>
+          <w:sz w:val="24"/>
+          <w:szCs w:val="24"/>
+        </w:rPr>
+        <w:t>(1,1,1)  =</w:t>
+      </w:r>
+      <w:r>
+        <w:rPr>
+          <w:rFonts w:cstheme="minorHAnsi"/>
+          <w:sz w:val="24"/>
+          <w:szCs w:val="24"/>
+        </w:rPr>
+        <w:t xml:space="preserve"> </w:t>
+      </w:r>
+      <w:r>
+        <w:rPr>
+          <w:rFonts w:cstheme="minorHAnsi"/>
+          <w:sz w:val="24"/>
+          <w:szCs w:val="24"/>
+        </w:rPr>
+        <w:t>0.930</w:t>
+      </w:r>
+    </w:p>
+    <w:p>
+      <w:pPr>
+        <w:pStyle w:val="HTMLPreformatted"/>
+        <w:shd w:val="clear" w:color="auto" w:fill="FFFFFF"/>
+        <w:wordWrap w:val="0"/>
+        <w:textAlignment w:val="baseline"/>
+        <w:rPr>
+          <w:rFonts w:asciiTheme="minorHAnsi" w:hAnsiTheme="minorHAnsi" w:cstheme="minorHAnsi"/>
+          <w:color w:val="000000"/>
+          <w:sz w:val="24"/>
+          <w:szCs w:val="24"/>
+        </w:rPr>
+      </w:pPr>
+      <w:r>
+        <w:rPr>
+          <w:rFonts w:asciiTheme="minorHAnsi" w:hAnsiTheme="minorHAnsi" w:cstheme="minorHAnsi"/>
+          <w:sz w:val="24"/>
+          <w:szCs w:val="24"/>
+        </w:rPr>
+        <w:t xml:space="preserve">(1,2,1) = </w:t>
+      </w:r>
+      <w:r>
+        <w:rPr>
+          <w:rFonts w:asciiTheme="minorHAnsi" w:hAnsiTheme="minorHAnsi" w:cstheme="minorHAnsi"/>
+          <w:sz w:val="24"/>
+          <w:szCs w:val="24"/>
+        </w:rPr>
+        <w:t>0.95999</w:t>
+      </w:r>
+    </w:p>
+    <w:p>
+      <w:pPr>
+        <w:rPr>
+          <w:rFonts w:cstheme="minorHAnsi"/>
+          <w:sz w:val="24"/>
+          <w:szCs w:val="24"/>
+        </w:rPr>
+      </w:pPr>
+      <w:r>
+        <w:rPr>
+          <w:rFonts w:cstheme="minorHAnsi"/>
+          <w:sz w:val="24"/>
+          <w:szCs w:val="24"/>
+        </w:rPr>
+        <w:t xml:space="preserve"> (1,1,2 ) =</w:t>
+      </w:r>
+      <w:r>
+        <w:rPr>
+          <w:rFonts w:cstheme="minorHAnsi"/>
+          <w:sz w:val="24"/>
+          <w:szCs w:val="24"/>
+        </w:rPr>
+        <w:t xml:space="preserve"> </w:t>
+      </w:r>
+      <w:r>
+        <w:rPr>
+          <w:rFonts w:cstheme="minorHAnsi"/>
+          <w:sz w:val="24"/>
+          <w:szCs w:val="24"/>
+        </w:rPr>
+        <w:t>0.911</w:t>
+      </w:r>
+    </w:p>
+    <w:p>
+      <w:pPr>
+        <w:rPr>
+          <w:rFonts w:cstheme="minorHAnsi"/>
+          <w:sz w:val="24"/>
+          <w:szCs w:val="24"/>
+        </w:rPr>
+      </w:pPr>
+      <w:r>
+        <w:rPr>
+          <w:rFonts w:cstheme="minorHAnsi"/>
+          <w:sz w:val="24"/>
+          <w:szCs w:val="24"/>
+        </w:rPr>
+        <w:t>(2,1,1)</w:t>
+      </w:r>
+      <w:r>
+        <w:rPr>
+          <w:rFonts w:cstheme="minorHAnsi"/>
+          <w:sz w:val="24"/>
+          <w:szCs w:val="24"/>
+        </w:rPr>
+        <w:t xml:space="preserve"> = </w:t>
+      </w:r>
+      <w:r>
+        <w:rPr>
+          <w:rFonts w:cstheme="minorHAnsi"/>
+          <w:sz w:val="24"/>
+          <w:szCs w:val="24"/>
+        </w:rPr>
+        <w:t>0.9200</w:t>
+      </w:r>
+    </w:p>
+    <w:p>
+      <w:pPr>
+        <w:rPr>
+          <w:rFonts w:cstheme="minorHAnsi"/>
+          <w:sz w:val="24"/>
+          <w:szCs w:val="24"/>
+        </w:rPr>
+      </w:pPr>
+      <w:r>
+        <w:rPr>
+          <w:rFonts w:cstheme="minorHAnsi"/>
+          <w:sz w:val="24"/>
+          <w:szCs w:val="24"/>
+        </w:rPr>
+        <w:t>(1,3,1) = 0.979999</w:t>
+      </w:r>
+    </w:p>
+    <w:p>
+      <w:pPr>
+        <w:rPr>
+          <w:rFonts w:cstheme="minorHAnsi"/>
+          <w:sz w:val="24"/>
+          <w:szCs w:val="24"/>
+        </w:rPr>
+      </w:pPr>
+      <w:r>
+        <w:rPr>
+          <w:rFonts w:cstheme="minorHAnsi"/>
+          <w:sz w:val="24"/>
+          <w:szCs w:val="24"/>
+        </w:rPr>
+        <w:t>(1,4,1) = 0.989999</w:t>
+      </w:r>
+    </w:p>
+    <w:p>
+      <w:pPr>
+        <w:rPr>
+          <w:rFonts w:cstheme="minorHAnsi"/>
+          <w:sz w:val="24"/>
+          <w:szCs w:val="24"/>
+        </w:rPr>
+      </w:pPr>
+      <w:r>
+        <w:rPr>
+          <w:rFonts w:cstheme="minorHAnsi"/>
+          <w:sz w:val="24"/>
+          <w:szCs w:val="24"/>
+        </w:rPr>
+        <w:t>(2</w:t>
+      </w:r>
+      <w:r>
+        <w:rPr>
+          <w:rFonts w:cstheme="minorHAnsi"/>
+          <w:sz w:val="24"/>
+          <w:szCs w:val="24"/>
+        </w:rPr>
+        <w:t>,4</w:t>
+      </w:r>
+      <w:r>
+        <w:rPr>
+          <w:rFonts w:cstheme="minorHAnsi"/>
+          <w:sz w:val="24"/>
+          <w:szCs w:val="24"/>
+        </w:rPr>
+        <w:t>,1)</w:t>
+      </w:r>
+      <w:r>
+        <w:rPr>
+          <w:rFonts w:cstheme="minorHAnsi"/>
+          <w:sz w:val="24"/>
+          <w:szCs w:val="24"/>
+        </w:rPr>
+        <w:t xml:space="preserve"> = 0.96</w:t>
+      </w:r>
+      <w:r>
+        <w:rPr>
+          <w:rFonts w:cstheme="minorHAnsi"/>
+          <w:sz w:val="24"/>
+          <w:szCs w:val="24"/>
+        </w:rPr>
+        <w:t>9999</w:t>
+      </w:r>
+    </w:p>
+    <w:p>
+      <w:pPr>
+        <w:rPr>
+          <w:rFonts w:cstheme="minorHAnsi"/>
+          <w:sz w:val="24"/>
+          <w:szCs w:val="24"/>
+        </w:rPr>
+      </w:pPr>
+      <w:r>
+        <w:rPr>
+          <w:rFonts w:cstheme="minorHAnsi"/>
+          <w:sz w:val="24"/>
+          <w:szCs w:val="24"/>
+        </w:rPr>
+        <w:t>(</w:t>
+      </w:r>
+      <w:r>
+        <w:rPr>
+          <w:rFonts w:cstheme="minorHAnsi"/>
+          <w:sz w:val="24"/>
+          <w:szCs w:val="24"/>
+        </w:rPr>
+        <w:t>1,5</w:t>
+      </w:r>
+      <w:r>
+        <w:rPr>
+          <w:rFonts w:cstheme="minorHAnsi"/>
+          <w:sz w:val="24"/>
+          <w:szCs w:val="24"/>
+        </w:rPr>
+        <w:t>,1) = 0.989999</w:t>
+      </w:r>
+    </w:p>
+    <w:p>
+      <w:pPr>
+        <w:rPr>
+          <w:rFonts w:cstheme="minorHAnsi"/>
+          <w:sz w:val="24"/>
+          <w:szCs w:val="24"/>
+        </w:rPr>
+      </w:pPr>
+      <w:r>
+        <w:rPr>
+          <w:rFonts w:cstheme="minorHAnsi"/>
+          <w:sz w:val="24"/>
+          <w:szCs w:val="24"/>
+        </w:rPr>
+        <w:t>(</w:t>
+      </w:r>
+      <w:r>
+        <w:rPr>
+          <w:rFonts w:cstheme="minorHAnsi"/>
+          <w:sz w:val="24"/>
+          <w:szCs w:val="24"/>
+        </w:rPr>
+        <w:t>2</w:t>
+      </w:r>
+      <w:r>
+        <w:rPr>
+          <w:rFonts w:cstheme="minorHAnsi"/>
+          <w:sz w:val="24"/>
+          <w:szCs w:val="24"/>
+        </w:rPr>
+        <w:t>,5,1) = 0.989999</w:t>
+      </w:r>
+    </w:p>
+    <w:p>
+      <w:pPr>
+        <w:rPr>
+          <w:rFonts w:cstheme="minorHAnsi"/>
+          <w:sz w:val="24"/>
+          <w:szCs w:val="24"/>
+        </w:rPr>
+      </w:pPr>
+    </w:p>
+    <w:p>
+      <w:pPr>
+        <w:rPr>
+          <w:rFonts w:cstheme="minorHAnsi"/>
+          <w:sz w:val="24"/>
+          <w:szCs w:val="24"/>
+        </w:rPr>
+      </w:pPr>
     </w:p>
     <w:p/>
     <w:p/>
     <w:p/>
     <w:p/>
+    <w:p>
+      <w:r>
+        <w:t>Coffee</w:t>
+      </w:r>
+    </w:p>
+    <w:p>
+      <w:r>
+        <w:t xml:space="preserve">(1,1,1) = </w:t>
+      </w:r>
+      <w:r>
+        <w:t>0.857</w:t>
+      </w:r>
+    </w:p>
+    <w:p>
+      <w:r>
+        <w:t>(1,2,1)</w:t>
+      </w:r>
+      <w:r>
+        <w:t xml:space="preserve"> = </w:t>
+      </w:r>
+      <w:r>
+        <w:t>0.821</w:t>
+      </w:r>
+    </w:p>
+    <w:p>
+      <w:r>
+        <w:t>(1,1,2)= 0.857</w:t>
+      </w:r>
+    </w:p>
+    <w:p>
+      <w:r>
+        <w:t xml:space="preserve">(2,1,1) = </w:t>
+      </w:r>
+      <w:r>
+        <w:t>0.82</w:t>
+      </w:r>
+      <w:r>
+        <w:t>1</w:t>
+      </w:r>
+    </w:p>
+    <w:p>
+      <w:r>
+        <w:t xml:space="preserve"> </w:t>
+      </w:r>
+      <w:r>
+        <w:t>(1,1,1.5)</w:t>
+      </w:r>
+      <w:r>
+        <w:t xml:space="preserve"> = </w:t>
+      </w:r>
+    </w:p>
+    <w:p>
+      <w:r>
+        <w:t>(1,1,1.4)</w:t>
+      </w:r>
+      <w:r>
+        <w:t xml:space="preserve"> = </w:t>
+      </w:r>
+    </w:p>
     <w:p/>
     <w:p>
       <w:r>
         <w:t>Coffee</w:t>
       </w:r>
+      <w:r>
+        <w:t>(normalized)</w:t>
+      </w:r>
+    </w:p>
+    <w:p>
+      <w:r>
+        <w:t>(1,1,1) = 0</w:t>
+      </w:r>
+      <w:r>
+        <w:t>.964</w:t>
+      </w:r>
+    </w:p>
+    <w:p>
+      <w:r>
+        <w:t>(1,2,1) = 0.</w:t>
+      </w:r>
+      <w:r>
+        <w:t>964</w:t>
+      </w:r>
+    </w:p>
+    <w:p>
+      <w:r>
+        <w:t>(1,1,2)= 0.964</w:t>
+      </w:r>
+    </w:p>
+    <w:p>
+      <w:r>
+        <w:t xml:space="preserve">(2,1,1) = </w:t>
+      </w:r>
+      <w:r>
+        <w:t>0.964</w:t>
+      </w:r>
+    </w:p>
+    <w:p/>
+    <w:p/>
+    <w:p>
+      <w:r>
+        <w:t>Beef</w:t>
+      </w:r>
+    </w:p>
+    <w:p>
+      <w:r>
+        <w:t>(1,1,1)</w:t>
+      </w:r>
+      <w:r>
+        <w:t xml:space="preserve"> = </w:t>
+      </w:r>
+      <w:r>
+        <w:t>0.5</w:t>
+      </w:r>
+      <w:r>
+        <w:t>0</w:t>
+      </w:r>
+    </w:p>
+    <w:p>
+      <w:r>
+        <w:t>(1,1,2)</w:t>
+      </w:r>
+      <w:r>
+        <w:t xml:space="preserve"> = </w:t>
+      </w:r>
+      <w:r>
+        <w:t xml:space="preserve"> 0.50</w:t>
+      </w:r>
+    </w:p>
+    <w:p>
+      <w:r>
+        <w:t>(1,2,1)</w:t>
+      </w:r>
+      <w:r>
+        <w:t xml:space="preserve"> = </w:t>
+      </w:r>
+      <w:r>
+        <w:t>0.5333</w:t>
+      </w:r>
+    </w:p>
+    <w:p>
+      <w:r>
+        <w:t xml:space="preserve">(2,1,1) = </w:t>
+      </w:r>
+      <w:r>
+        <w:t>0.50</w:t>
+      </w:r>
+    </w:p>
+    <w:p/>
+    <w:p>
+      <w:r>
+        <w:t>Beef</w:t>
+      </w:r>
+      <w:r>
+        <w:t xml:space="preserve"> (normalized)</w:t>
+      </w:r>
     </w:p>
     <w:p>
       <w:r>
         <w:t xml:space="preserve">(1,1,1) = </w:t>
       </w:r>
+      <w:r>
+        <w:t>0.6666</w:t>
+      </w:r>
+    </w:p>
+    <w:p>
+      <w:r>
+        <w:t xml:space="preserve">(1,1,2) = </w:t>
+      </w:r>
+      <w:r>
+        <w:t xml:space="preserve"> </w:t>
+      </w:r>
     </w:p>
     <w:p>
       <w:r>
         <w:t>(1,2,1)</w:t>
       </w:r>
       <w:r>
+        <w:t xml:space="preserve"> = 0.6666</w:t>
+      </w:r>
+    </w:p>
+    <w:p>
+      <w:r>
+        <w:t xml:space="preserve">(2,1,1) = </w:t>
+      </w:r>
+    </w:p>
+    <w:p/>
+    <w:p/>
+    <w:p/>
+    <w:p/>
+    <w:p>
+      <w:r>
+        <w:t>Lightning7</w:t>
+      </w:r>
+    </w:p>
+    <w:p>
+      <w:r>
+        <w:t xml:space="preserve">(1,1,1) = </w:t>
+      </w:r>
+      <w:r>
+        <w:t>0.78</w:t>
+      </w:r>
+    </w:p>
+    <w:p>
+      <w:r>
+        <w:t xml:space="preserve">(1,1,2) = </w:t>
+      </w:r>
+      <w:r>
+        <w:t xml:space="preserve"> </w:t>
+      </w:r>
+    </w:p>
+    <w:p>
+      <w:r>
+        <w:t xml:space="preserve">(1,2,1) = </w:t>
+      </w:r>
+      <w:r>
+        <w:t>0.767</w:t>
+      </w:r>
+    </w:p>
+    <w:p>
+      <w:r>
+        <w:t xml:space="preserve">(2,1,1) = </w:t>
+      </w:r>
+    </w:p>
+    <w:p>
+      <w:r>
+        <w:t xml:space="preserve">(2,2,1) = </w:t>
+      </w:r>
+    </w:p>
+    <w:p/>
+    <w:p>
+      <w:r>
+        <w:t>Lightning7</w:t>
+      </w:r>
+      <w:r>
+        <w:t>(</w:t>
+      </w:r>
+      <w:r>
+        <w:t>normalized</w:t>
+      </w:r>
+      <w:r>
+        <w:t>)</w:t>
+      </w:r>
+    </w:p>
+    <w:p>
+      <w:r>
+        <w:t xml:space="preserve">(1,1,1) = </w:t>
+      </w:r>
+      <w:r>
+        <w:t>0.</w:t>
+      </w:r>
+      <w:r>
+        <w:t>8</w:t>
+      </w:r>
+      <w:r>
+        <w:t>49315</w:t>
+      </w:r>
+    </w:p>
+    <w:p>
+      <w:r>
+        <w:t xml:space="preserve">(1,1,2) =  </w:t>
+      </w:r>
+      <w:r>
+        <w:t>0.8356</w:t>
+      </w:r>
+    </w:p>
+    <w:p>
+      <w:r>
+        <w:t xml:space="preserve">(1,2,1) = </w:t>
+      </w:r>
+      <w:r>
+        <w:t>0.835616438</w:t>
+      </w:r>
+    </w:p>
+    <w:p>
+      <w:r>
+        <w:t xml:space="preserve">(2,1,1) = </w:t>
+      </w:r>
+      <w:r>
+        <w:t>0.849315</w:t>
+      </w:r>
+    </w:p>
+    <w:p>
+      <w:r>
+        <w:t>(3,1</w:t>
+      </w:r>
+      <w:r>
+        <w:t xml:space="preserve">,1) = </w:t>
+      </w:r>
+      <w:r>
+        <w:t>0.83561</w:t>
+      </w:r>
+    </w:p>
+    <w:p>
+      <w:r>
+        <w:t xml:space="preserve">(2,2,1) = </w:t>
+      </w:r>
+      <w:r>
+        <w:t>0.849315</w:t>
+      </w:r>
+    </w:p>
+    <w:p/>
+    <w:p/>
+    <w:p>
+      <w:r>
+        <w:t>Gun point</w:t>
+      </w:r>
+      <w:r>
+        <w:t>(normalized)</w:t>
+      </w:r>
+    </w:p>
+    <w:p>
+      <w:r>
+        <w:t xml:space="preserve">(1,1,1) = </w:t>
+      </w:r>
+      <w:r>
+        <w:t>0.95999</w:t>
+      </w:r>
+    </w:p>
+    <w:p>
+      <w:r>
+        <w:t>(</w:t>
+      </w:r>
+      <w:r>
+        <w:t>1,2</w:t>
+      </w:r>
+      <w:r>
+        <w:t>,1) =</w:t>
+      </w:r>
+      <w:r>
+        <w:t xml:space="preserve"> </w:t>
+      </w:r>
+      <w:r>
+        <w:t>0.</w:t>
+      </w:r>
+      <w:r>
+        <w:t>979999</w:t>
+      </w:r>
+    </w:p>
+    <w:p>
+      <w:r>
+        <w:t>(</w:t>
+      </w:r>
+      <w:r>
+        <w:t>1,1,2</w:t>
+      </w:r>
+      <w:r>
+        <w:t>) =</w:t>
+      </w:r>
+      <w:r>
+        <w:t xml:space="preserve"> </w:t>
+      </w:r>
+      <w:r>
+        <w:t>0.9666667</w:t>
+      </w:r>
+    </w:p>
+    <w:p>
+      <w:r>
+        <w:t>(2,1,1) = 0.9533337</w:t>
+      </w:r>
+    </w:p>
+    <w:p>
+      <w:r>
+        <w:t xml:space="preserve"> </w:t>
+      </w:r>
+      <w:r>
+        <w:t>(</w:t>
+      </w:r>
+      <w:r>
+        <w:t>1,3</w:t>
+      </w:r>
+      <w:r>
+        <w:t>,1) =</w:t>
+      </w:r>
+      <w:r>
+        <w:t xml:space="preserve"> </w:t>
+      </w:r>
+      <w:r>
+        <w:t>0.986999999</w:t>
+      </w:r>
+    </w:p>
+    <w:p>
+      <w:r>
+        <w:t>(1,3</w:t>
+      </w:r>
+      <w:r>
+        <w:t>,2</w:t>
+      </w:r>
+      <w:r>
+        <w:t>) = 0.986999999</w:t>
+      </w:r>
+    </w:p>
+    <w:p>
+      <w:r>
+        <w:t>(1,4,1)</w:t>
+      </w:r>
+      <w:r>
         <w:t xml:space="preserve"> = </w:t>
       </w:r>
+      <w:r>
+        <w:t>0.9869999</w:t>
+      </w:r>
+    </w:p>
+    <w:p/>
+    <w:p>
+      <w:r>
+        <w:lastRenderedPageBreak/>
+        <w:t>Olive oil</w:t>
+      </w:r>
+      <w:r>
+        <w:t xml:space="preserve"> (normailzed)</w:t>
+      </w:r>
+    </w:p>
+    <w:p>
+      <w:r>
+        <w:t xml:space="preserve">(1,1,1) = </w:t>
+      </w:r>
+      <w:r>
+        <w:t>1.0</w:t>
+      </w:r>
+    </w:p>
+    <w:p>
+      <w:r>
+        <w:t xml:space="preserve">(1,1,2) = </w:t>
+      </w:r>
+      <w:r>
+        <w:t>1.0</w:t>
+      </w:r>
+    </w:p>
+    <w:p>
+      <w:r>
+        <w:t xml:space="preserve">(1,2,1) = </w:t>
+      </w:r>
+      <w:r>
+        <w:t>1.0</w:t>
+      </w:r>
     </w:p>
     <w:p>
       <w:r>
         <w:t xml:space="preserve">(2,1,1) = </w:t>
       </w:r>
-    </w:p>
-    <w:p>
-      <w:r>
-        <w:t>(1,1,2)=</w:t>
-      </w:r>
-      <w:r>
-        <w:t xml:space="preserve"> </w:t>
-      </w:r>
-    </w:p>
-    <w:p>
-      <w:r>
-        <w:t>(1,1,1.5)</w:t>
-      </w:r>
-      <w:r>
-        <w:t xml:space="preserve"> = </w:t>
-      </w:r>
-    </w:p>
-    <w:p>
-      <w:r>
-        <w:t>(</w:t>
-      </w:r>
-      <w:r>
-        <w:t>1,1,1.4</w:t>
-      </w:r>
-      <w:r>
-        <w:t>)</w:t>
-      </w:r>
-      <w:r>
-        <w:t xml:space="preserve"> = </w:t>
-      </w:r>
-    </w:p>
-    <w:p/>
-    <w:p>
-      <w:r>
-        <w:t>Beef</w:t>
-      </w:r>
-    </w:p>
-    <w:p>
-      <w:r>
-        <w:t>(1,1,1)</w:t>
-      </w:r>
-      <w:r>
-        <w:t xml:space="preserve"> = </w:t>
-      </w:r>
-    </w:p>
-    <w:p>
-      <w:r>
-        <w:lastRenderedPageBreak/>
-        <w:t>(1,1,2)</w:t>
-      </w:r>
-      <w:r>
-        <w:t xml:space="preserve"> = </w:t>
-      </w:r>
-    </w:p>
-    <w:p>
-      <w:r>
-        <w:t>(1,2,1)</w:t>
-      </w:r>
-      <w:r>
-        <w:t xml:space="preserve"> = </w:t>
-      </w:r>
-    </w:p>
-    <w:p>
-      <w:r>
-        <w:t xml:space="preserve">(2,1,1) = </w:t>
-      </w:r>
-    </w:p>
-    <w:p/>
-    <w:p>
-      <w:r>
-        <w:t>Lightning7</w:t>
-      </w:r>
-    </w:p>
-    <w:p>
-      <w:r>
-        <w:t xml:space="preserve">(1,1,1) = </w:t>
-      </w:r>
-    </w:p>
-    <w:p>
-      <w:r>
-        <w:t xml:space="preserve">(1,1,2) = </w:t>
-      </w:r>
-      <w:r>
-        <w:t xml:space="preserve"> </w:t>
-      </w:r>
-    </w:p>
-    <w:p>
-      <w:r>
-        <w:t xml:space="preserve">(1,2,1) = </w:t>
-      </w:r>
-    </w:p>
-    <w:p>
-      <w:r>
-        <w:t xml:space="preserve">(2,1,1) = </w:t>
-      </w:r>
-    </w:p>
-    <w:p>
-      <w:r>
-        <w:t xml:space="preserve">(2,2,1) = </w:t>
-      </w:r>
-    </w:p>
-    <w:p/>
-    <w:p>
-      <w:r>
-        <w:t>Gun point</w:t>
-      </w:r>
-    </w:p>
-    <w:p>
-      <w:r>
-        <w:t xml:space="preserve">(1,1,1) = </w:t>
-      </w:r>
-    </w:p>
-    <w:p>
-      <w:r>
-        <w:t>(</w:t>
-      </w:r>
-      <w:r>
-        <w:t>1,2</w:t>
-      </w:r>
-      <w:r>
-        <w:t>,1) =</w:t>
-      </w:r>
-      <w:r>
-        <w:t xml:space="preserve"> </w:t>
-      </w:r>
-    </w:p>
-    <w:p>
-      <w:r>
-        <w:t>(</w:t>
-      </w:r>
-      <w:r>
-        <w:t>1,1,2</w:t>
-      </w:r>
-      <w:r>
-        <w:t>) =</w:t>
-      </w:r>
-      <w:r>
-        <w:t xml:space="preserve"> </w:t>
-      </w:r>
-    </w:p>
-    <w:p>
-      <w:r>
-        <w:t>(</w:t>
-      </w:r>
-      <w:r>
-        <w:t>1,2.5</w:t>
-      </w:r>
-      <w:r>
-        <w:t>,1) =</w:t>
-      </w:r>
-      <w:r>
-        <w:t xml:space="preserve"> </w:t>
-      </w:r>
-    </w:p>
-    <w:p>
-      <w:r>
-        <w:t>(</w:t>
-      </w:r>
-      <w:r>
-        <w:t>1,3</w:t>
-      </w:r>
-      <w:r>
-        <w:t>,1) =</w:t>
-      </w:r>
-      <w:r>
-        <w:t xml:space="preserve"> </w:t>
-      </w:r>
-    </w:p>
-    <w:p>
-      <w:r>
-        <w:t>(1,4,1)</w:t>
-      </w:r>
-      <w:r>
-        <w:t xml:space="preserve"> = </w:t>
-      </w:r>
-    </w:p>
-    <w:p>
-      <w:r>
-        <w:t>(1,2,2)</w:t>
-      </w:r>
-      <w:r>
-        <w:t xml:space="preserve"> = </w:t>
-      </w:r>
-    </w:p>
-    <w:p>
-      <w:r>
-        <w:t xml:space="preserve">(0,2,3) = </w:t>
-      </w:r>
-    </w:p>
-    <w:p>
-      <w:r>
-        <w:t>(</w:t>
-      </w:r>
-      <w:r>
-        <w:t>2,2</w:t>
-      </w:r>
-      <w:r>
-        <w:t>,1) =</w:t>
-      </w:r>
-      <w:r>
-        <w:t xml:space="preserve"> </w:t>
-      </w:r>
-    </w:p>
-    <w:p/>
-    <w:p>
-      <w:r>
-        <w:t>Olive oil</w:t>
-      </w:r>
-    </w:p>
-    <w:p>
-      <w:r>
-        <w:t xml:space="preserve">(1,1,1) = </w:t>
-      </w:r>
-    </w:p>
-    <w:p>
-      <w:r>
-        <w:t xml:space="preserve">(1,1,2) = </w:t>
-      </w:r>
-      <w:r>
-        <w:t>0.83</w:t>
-      </w:r>
-      <w:r>
-        <w:t>3</w:t>
+      <w:r>
+        <w:t>1.0</w:t>
       </w:r>
       <w:bookmarkStart w:id="0" w:name="_GoBack"/>
       <w:bookmarkEnd w:id="0"/>
-    </w:p>
-    <w:p>
-      <w:r>
-        <w:t xml:space="preserve">(1,2,1) = </w:t>
-      </w:r>
-    </w:p>
-    <w:p>
-      <w:r>
-        <w:t xml:space="preserve">(2,1,1) = </w:t>
-      </w:r>
     </w:p>
     <w:sectPr>
       <w:pgSz w:w="12240" w:h="15840"/>

</xml_diff>

<commit_message>
The coding is done (I think)
</commit_message>
<xml_diff>
--- a/Report.docx
+++ b/Report.docx
@@ -21,29 +21,13 @@
     </w:p>
     <w:p>
       <w:r>
-        <w:t xml:space="preserve">Window length = </w:t>
-      </w:r>
-      <w:proofErr w:type="gramStart"/>
-      <w:r>
-        <w:t>length(</w:t>
-      </w:r>
-      <w:proofErr w:type="gramEnd"/>
-      <w:r>
-        <w:t>sample)</w:t>
+        <w:t>Window length = length(sample)</w:t>
       </w:r>
       <w:r>
         <w:t xml:space="preserve"> / 10</w:t>
       </w:r>
       <w:r>
-        <w:t xml:space="preserve">; </w:t>
-      </w:r>
-      <w:proofErr w:type="spellStart"/>
-      <w:r>
-        <w:t>Sakoe</w:t>
-      </w:r>
-      <w:proofErr w:type="spellEnd"/>
-      <w:r>
-        <w:t>-Chiba band</w:t>
+        <w:t>; Sakoe-Chiba band</w:t>
       </w:r>
     </w:p>
     <w:p>
@@ -53,28 +37,7 @@
     </w:p>
     <w:p>
       <w:r>
-        <w:t>(w1</w:t>
-      </w:r>
-      <w:proofErr w:type="gramStart"/>
-      <w:r>
-        <w:t>,w2,w3</w:t>
-      </w:r>
-      <w:proofErr w:type="gramEnd"/>
-      <w:r>
-        <w:t>) = (</w:t>
-      </w:r>
-      <w:proofErr w:type="spellStart"/>
-      <w:r>
-        <w:t>vertical</w:t>
-      </w:r>
-      <w:proofErr w:type="gramStart"/>
-      <w:r>
-        <w:t>,diag,horizantal</w:t>
-      </w:r>
-      <w:proofErr w:type="spellEnd"/>
-      <w:proofErr w:type="gramEnd"/>
-      <w:r>
-        <w:t>)</w:t>
+        <w:t>(w1,w2,w3) = (vertical,diag,horizantal)</w:t>
       </w:r>
     </w:p>
     <w:p/>
@@ -161,11 +124,9 @@
             <w:tcW w:w="1165" w:type="dxa"/>
           </w:tcPr>
           <w:p>
-            <w:proofErr w:type="spellStart"/>
             <w:r>
               <w:t>Gun_Point</w:t>
             </w:r>
-            <w:proofErr w:type="spellEnd"/>
           </w:p>
         </w:tc>
         <w:tc>
@@ -173,11 +134,9 @@
             <w:tcW w:w="1032" w:type="dxa"/>
           </w:tcPr>
           <w:p>
-            <w:proofErr w:type="spellStart"/>
             <w:r>
               <w:t>OliveOil</w:t>
             </w:r>
-            <w:proofErr w:type="spellEnd"/>
           </w:p>
         </w:tc>
         <w:tc>
@@ -667,25 +626,7 @@
           <w:sz w:val="24"/>
           <w:szCs w:val="24"/>
         </w:rPr>
-        <w:t>(1</w:t>
-      </w:r>
-      <w:proofErr w:type="gramStart"/>
-      <w:r>
-        <w:rPr>
-          <w:rFonts w:cstheme="minorHAnsi"/>
-          <w:sz w:val="24"/>
-          <w:szCs w:val="24"/>
-        </w:rPr>
-        <w:t>,1,1</w:t>
-      </w:r>
-      <w:proofErr w:type="gramEnd"/>
-      <w:r>
-        <w:rPr>
-          <w:rFonts w:cstheme="minorHAnsi"/>
-          <w:sz w:val="24"/>
-          <w:szCs w:val="24"/>
-        </w:rPr>
-        <w:t>)</w:t>
+        <w:t>(1,1,1)</w:t>
       </w:r>
       <w:r>
         <w:rPr>
@@ -739,32 +680,22 @@
           <w:sz w:val="24"/>
           <w:szCs w:val="24"/>
         </w:rPr>
-        <w:t>(1</w:t>
-      </w:r>
-      <w:proofErr w:type="gramStart"/>
+        <w:t>(1,2,1</w:t>
+      </w:r>
       <w:r>
         <w:rPr>
           <w:rFonts w:asciiTheme="minorHAnsi" w:hAnsiTheme="minorHAnsi" w:cstheme="minorHAnsi"/>
           <w:sz w:val="24"/>
           <w:szCs w:val="24"/>
         </w:rPr>
-        <w:t>,2,1</w:t>
-      </w:r>
-      <w:proofErr w:type="gramEnd"/>
+        <w:t xml:space="preserve">) = </w:t>
+      </w:r>
       <w:r>
         <w:rPr>
           <w:rFonts w:asciiTheme="minorHAnsi" w:hAnsiTheme="minorHAnsi" w:cstheme="minorHAnsi"/>
           <w:sz w:val="24"/>
           <w:szCs w:val="24"/>
         </w:rPr>
-        <w:t xml:space="preserve">) = </w:t>
-      </w:r>
-      <w:r>
-        <w:rPr>
-          <w:rFonts w:asciiTheme="minorHAnsi" w:hAnsiTheme="minorHAnsi" w:cstheme="minorHAnsi"/>
-          <w:sz w:val="24"/>
-          <w:szCs w:val="24"/>
-        </w:rPr>
         <w:t>0.81</w:t>
       </w:r>
     </w:p>
@@ -782,18 +713,8 @@
           <w:sz w:val="24"/>
           <w:szCs w:val="24"/>
         </w:rPr>
-        <w:t xml:space="preserve"> (1</w:t>
-      </w:r>
-      <w:proofErr w:type="gramStart"/>
-      <w:r>
-        <w:rPr>
-          <w:rFonts w:cstheme="minorHAnsi"/>
-          <w:sz w:val="24"/>
-          <w:szCs w:val="24"/>
-        </w:rPr>
-        <w:t>,1,2</w:t>
-      </w:r>
-      <w:proofErr w:type="gramEnd"/>
+        <w:t xml:space="preserve"> (1,1,2</w:t>
+      </w:r>
       <w:r>
         <w:rPr>
           <w:rFonts w:cstheme="minorHAnsi"/>
@@ -857,25 +778,7 @@
           <w:sz w:val="24"/>
           <w:szCs w:val="24"/>
         </w:rPr>
-        <w:t>(2</w:t>
-      </w:r>
-      <w:proofErr w:type="gramStart"/>
-      <w:r>
-        <w:rPr>
-          <w:rFonts w:cstheme="minorHAnsi"/>
-          <w:sz w:val="24"/>
-          <w:szCs w:val="24"/>
-        </w:rPr>
-        <w:t>,1,1</w:t>
-      </w:r>
-      <w:proofErr w:type="gramEnd"/>
-      <w:r>
-        <w:rPr>
-          <w:rFonts w:cstheme="minorHAnsi"/>
-          <w:sz w:val="24"/>
-          <w:szCs w:val="24"/>
-        </w:rPr>
-        <w:t>)</w:t>
+        <w:t>(2,1,1)</w:t>
       </w:r>
       <w:r>
         <w:rPr>
@@ -908,25 +811,7 @@
           <w:sz w:val="24"/>
           <w:szCs w:val="24"/>
         </w:rPr>
-        <w:t>(3</w:t>
-      </w:r>
-      <w:proofErr w:type="gramStart"/>
-      <w:r>
-        <w:rPr>
-          <w:rFonts w:cstheme="minorHAnsi"/>
-          <w:sz w:val="24"/>
-          <w:szCs w:val="24"/>
-        </w:rPr>
-        <w:t>,1,1</w:t>
-      </w:r>
-      <w:proofErr w:type="gramEnd"/>
-      <w:r>
-        <w:rPr>
-          <w:rFonts w:cstheme="minorHAnsi"/>
-          <w:sz w:val="24"/>
-          <w:szCs w:val="24"/>
-        </w:rPr>
-        <w:t>)</w:t>
+        <w:t>(3,1,1)</w:t>
       </w:r>
       <w:r>
         <w:rPr>
@@ -951,25 +836,7 @@
           <w:sz w:val="24"/>
           <w:szCs w:val="24"/>
         </w:rPr>
-        <w:t>(2</w:t>
-      </w:r>
-      <w:proofErr w:type="gramStart"/>
-      <w:r>
-        <w:rPr>
-          <w:rFonts w:cstheme="minorHAnsi"/>
-          <w:sz w:val="24"/>
-          <w:szCs w:val="24"/>
-        </w:rPr>
-        <w:t>,1,2</w:t>
-      </w:r>
-      <w:proofErr w:type="gramEnd"/>
-      <w:r>
-        <w:rPr>
-          <w:rFonts w:cstheme="minorHAnsi"/>
-          <w:sz w:val="24"/>
-          <w:szCs w:val="24"/>
-        </w:rPr>
-        <w:t xml:space="preserve">) = </w:t>
+        <w:t xml:space="preserve">(2,1,2) = </w:t>
       </w:r>
     </w:p>
     <w:p>
@@ -986,25 +853,7 @@
           <w:sz w:val="24"/>
           <w:szCs w:val="24"/>
         </w:rPr>
-        <w:t>(2</w:t>
-      </w:r>
-      <w:proofErr w:type="gramStart"/>
-      <w:r>
-        <w:rPr>
-          <w:rFonts w:cstheme="minorHAnsi"/>
-          <w:sz w:val="24"/>
-          <w:szCs w:val="24"/>
-        </w:rPr>
-        <w:t>,0.5,1</w:t>
-      </w:r>
-      <w:proofErr w:type="gramEnd"/>
-      <w:r>
-        <w:rPr>
-          <w:rFonts w:cstheme="minorHAnsi"/>
-          <w:sz w:val="24"/>
-          <w:szCs w:val="24"/>
-        </w:rPr>
-        <w:t>)</w:t>
+        <w:t>(2,0.5,1)</w:t>
       </w:r>
       <w:r>
         <w:rPr>
@@ -1029,25 +878,7 @@
           <w:sz w:val="24"/>
           <w:szCs w:val="24"/>
         </w:rPr>
-        <w:t xml:space="preserve"> (1</w:t>
-      </w:r>
-      <w:proofErr w:type="gramStart"/>
-      <w:r>
-        <w:rPr>
-          <w:rFonts w:cstheme="minorHAnsi"/>
-          <w:sz w:val="24"/>
-          <w:szCs w:val="24"/>
-        </w:rPr>
-        <w:t>,2,2</w:t>
-      </w:r>
-      <w:proofErr w:type="gramEnd"/>
-      <w:r>
-        <w:rPr>
-          <w:rFonts w:cstheme="minorHAnsi"/>
-          <w:sz w:val="24"/>
-          <w:szCs w:val="24"/>
-        </w:rPr>
-        <w:t>)</w:t>
+        <w:t xml:space="preserve"> (1,2,2)</w:t>
       </w:r>
       <w:r>
         <w:rPr>
@@ -1069,15 +900,7 @@
     <w:p/>
     <w:p>
       <w:r>
-        <w:t xml:space="preserve">ECG200: </w:t>
-      </w:r>
-      <w:proofErr w:type="gramStart"/>
-      <w:r>
-        <w:t>weights(</w:t>
-      </w:r>
-      <w:proofErr w:type="gramEnd"/>
-      <w:r>
-        <w:t>normalized)</w:t>
+        <w:t>ECG200: weights(normalized)</w:t>
       </w:r>
     </w:p>
     <w:p>
@@ -1094,25 +917,7 @@
           <w:sz w:val="24"/>
           <w:szCs w:val="24"/>
         </w:rPr>
-        <w:t>(1</w:t>
-      </w:r>
-      <w:proofErr w:type="gramStart"/>
-      <w:r>
-        <w:rPr>
-          <w:rFonts w:cstheme="minorHAnsi"/>
-          <w:sz w:val="24"/>
-          <w:szCs w:val="24"/>
-        </w:rPr>
-        <w:t>,1,1</w:t>
-      </w:r>
-      <w:proofErr w:type="gramEnd"/>
-      <w:r>
-        <w:rPr>
-          <w:rFonts w:cstheme="minorHAnsi"/>
-          <w:sz w:val="24"/>
-          <w:szCs w:val="24"/>
-        </w:rPr>
-        <w:t>)  =</w:t>
+        <w:t>(1,1,1)  =</w:t>
       </w:r>
       <w:r>
         <w:rPr>
@@ -1150,32 +955,14 @@
           <w:sz w:val="24"/>
           <w:szCs w:val="24"/>
         </w:rPr>
-        <w:t>(1</w:t>
-      </w:r>
-      <w:proofErr w:type="gramStart"/>
+        <w:t xml:space="preserve">(1,2,1) = </w:t>
+      </w:r>
       <w:r>
         <w:rPr>
           <w:rFonts w:asciiTheme="minorHAnsi" w:hAnsiTheme="minorHAnsi" w:cstheme="minorHAnsi"/>
           <w:sz w:val="24"/>
           <w:szCs w:val="24"/>
         </w:rPr>
-        <w:t>,2,1</w:t>
-      </w:r>
-      <w:proofErr w:type="gramEnd"/>
-      <w:r>
-        <w:rPr>
-          <w:rFonts w:asciiTheme="minorHAnsi" w:hAnsiTheme="minorHAnsi" w:cstheme="minorHAnsi"/>
-          <w:sz w:val="24"/>
-          <w:szCs w:val="24"/>
-        </w:rPr>
-        <w:t xml:space="preserve">) = </w:t>
-      </w:r>
-      <w:r>
-        <w:rPr>
-          <w:rFonts w:asciiTheme="minorHAnsi" w:hAnsiTheme="minorHAnsi" w:cstheme="minorHAnsi"/>
-          <w:sz w:val="24"/>
-          <w:szCs w:val="24"/>
-        </w:rPr>
         <w:t>0.95999</w:t>
       </w:r>
     </w:p>
@@ -1193,25 +980,7 @@
           <w:sz w:val="24"/>
           <w:szCs w:val="24"/>
         </w:rPr>
-        <w:t xml:space="preserve"> (1</w:t>
-      </w:r>
-      <w:proofErr w:type="gramStart"/>
-      <w:r>
-        <w:rPr>
-          <w:rFonts w:cstheme="minorHAnsi"/>
-          <w:sz w:val="24"/>
-          <w:szCs w:val="24"/>
-        </w:rPr>
-        <w:t>,1,2</w:t>
-      </w:r>
-      <w:proofErr w:type="gramEnd"/>
-      <w:r>
-        <w:rPr>
-          <w:rFonts w:cstheme="minorHAnsi"/>
-          <w:sz w:val="24"/>
-          <w:szCs w:val="24"/>
-        </w:rPr>
-        <w:t xml:space="preserve"> ) =</w:t>
+        <w:t xml:space="preserve"> (1,1,2 ) =</w:t>
       </w:r>
       <w:r>
         <w:rPr>
@@ -1245,25 +1014,7 @@
           <w:szCs w:val="24"/>
         </w:rPr>
         <w:lastRenderedPageBreak/>
-        <w:t>(2</w:t>
-      </w:r>
-      <w:proofErr w:type="gramStart"/>
-      <w:r>
-        <w:rPr>
-          <w:rFonts w:cstheme="minorHAnsi"/>
-          <w:sz w:val="24"/>
-          <w:szCs w:val="24"/>
-        </w:rPr>
-        <w:t>,1,1</w:t>
-      </w:r>
-      <w:proofErr w:type="gramEnd"/>
-      <w:r>
-        <w:rPr>
-          <w:rFonts w:cstheme="minorHAnsi"/>
-          <w:sz w:val="24"/>
-          <w:szCs w:val="24"/>
-        </w:rPr>
-        <w:t>)</w:t>
+        <w:t>(2,1,1)</w:t>
       </w:r>
       <w:r>
         <w:rPr>
@@ -1296,25 +1047,7 @@
           <w:sz w:val="24"/>
           <w:szCs w:val="24"/>
         </w:rPr>
-        <w:t>(1</w:t>
-      </w:r>
-      <w:proofErr w:type="gramStart"/>
-      <w:r>
-        <w:rPr>
-          <w:rFonts w:cstheme="minorHAnsi"/>
-          <w:sz w:val="24"/>
-          <w:szCs w:val="24"/>
-        </w:rPr>
-        <w:t>,3,1</w:t>
-      </w:r>
-      <w:proofErr w:type="gramEnd"/>
-      <w:r>
-        <w:rPr>
-          <w:rFonts w:cstheme="minorHAnsi"/>
-          <w:sz w:val="24"/>
-          <w:szCs w:val="24"/>
-        </w:rPr>
-        <w:t>) = 0.979999</w:t>
+        <w:t>(1,3,1) = 0.979999</w:t>
       </w:r>
     </w:p>
     <w:p>
@@ -1331,25 +1064,7 @@
           <w:sz w:val="24"/>
           <w:szCs w:val="24"/>
         </w:rPr>
-        <w:t>(1</w:t>
-      </w:r>
-      <w:proofErr w:type="gramStart"/>
-      <w:r>
-        <w:rPr>
-          <w:rFonts w:cstheme="minorHAnsi"/>
-          <w:sz w:val="24"/>
-          <w:szCs w:val="24"/>
-        </w:rPr>
-        <w:t>,4,1</w:t>
-      </w:r>
-      <w:proofErr w:type="gramEnd"/>
-      <w:r>
-        <w:rPr>
-          <w:rFonts w:cstheme="minorHAnsi"/>
-          <w:sz w:val="24"/>
-          <w:szCs w:val="24"/>
-        </w:rPr>
-        <w:t>) = 0.989999</w:t>
+        <w:t>(1,4,1) = 0.989999</w:t>
       </w:r>
     </w:p>
     <w:p>
@@ -1366,25 +1081,7 @@
           <w:sz w:val="24"/>
           <w:szCs w:val="24"/>
         </w:rPr>
-        <w:t>(2</w:t>
-      </w:r>
-      <w:proofErr w:type="gramStart"/>
-      <w:r>
-        <w:rPr>
-          <w:rFonts w:cstheme="minorHAnsi"/>
-          <w:sz w:val="24"/>
-          <w:szCs w:val="24"/>
-        </w:rPr>
-        <w:t>,4,1</w:t>
-      </w:r>
-      <w:proofErr w:type="gramEnd"/>
-      <w:r>
-        <w:rPr>
-          <w:rFonts w:cstheme="minorHAnsi"/>
-          <w:sz w:val="24"/>
-          <w:szCs w:val="24"/>
-        </w:rPr>
-        <w:t>) = 0.969999</w:t>
+        <w:t>(2,4,1) = 0.969999</w:t>
       </w:r>
     </w:p>
     <w:p>
@@ -1401,25 +1098,7 @@
           <w:sz w:val="24"/>
           <w:szCs w:val="24"/>
         </w:rPr>
-        <w:t>(1</w:t>
-      </w:r>
-      <w:proofErr w:type="gramStart"/>
-      <w:r>
-        <w:rPr>
-          <w:rFonts w:cstheme="minorHAnsi"/>
-          <w:sz w:val="24"/>
-          <w:szCs w:val="24"/>
-        </w:rPr>
-        <w:t>,5,1</w:t>
-      </w:r>
-      <w:proofErr w:type="gramEnd"/>
-      <w:r>
-        <w:rPr>
-          <w:rFonts w:cstheme="minorHAnsi"/>
-          <w:sz w:val="24"/>
-          <w:szCs w:val="24"/>
-        </w:rPr>
-        <w:t>) = 0.989999</w:t>
+        <w:t>(1,5,1) = 0.989999</w:t>
       </w:r>
     </w:p>
     <w:p>
@@ -1436,25 +1115,7 @@
           <w:sz w:val="24"/>
           <w:szCs w:val="24"/>
         </w:rPr>
-        <w:t>(2</w:t>
-      </w:r>
-      <w:proofErr w:type="gramStart"/>
-      <w:r>
-        <w:rPr>
-          <w:rFonts w:cstheme="minorHAnsi"/>
-          <w:sz w:val="24"/>
-          <w:szCs w:val="24"/>
-        </w:rPr>
-        <w:t>,5,1</w:t>
-      </w:r>
-      <w:proofErr w:type="gramEnd"/>
-      <w:r>
-        <w:rPr>
-          <w:rFonts w:cstheme="minorHAnsi"/>
-          <w:sz w:val="24"/>
-          <w:szCs w:val="24"/>
-        </w:rPr>
-        <w:t>) = 0.989999</w:t>
+        <w:t>(2,5,1) = 0.989999</w:t>
       </w:r>
     </w:p>
     <w:p>
@@ -1468,20 +1129,7 @@
     </w:p>
     <w:p>
       <w:r>
-        <w:t xml:space="preserve">ECG200: </w:t>
-      </w:r>
-      <w:proofErr w:type="gramStart"/>
-      <w:r>
-        <w:t>weights(</w:t>
-      </w:r>
-      <w:proofErr w:type="spellStart"/>
-      <w:proofErr w:type="gramEnd"/>
-      <w:r>
-        <w:t>normalized+Euclidean</w:t>
-      </w:r>
-      <w:proofErr w:type="spellEnd"/>
-      <w:r>
-        <w:t>)</w:t>
+        <w:t>ECG200: weights(normalized+Euclidean)</w:t>
       </w:r>
     </w:p>
     <w:p>
@@ -1498,25 +1146,7 @@
           <w:sz w:val="24"/>
           <w:szCs w:val="24"/>
         </w:rPr>
-        <w:t>(1</w:t>
-      </w:r>
-      <w:proofErr w:type="gramStart"/>
-      <w:r>
-        <w:rPr>
-          <w:rFonts w:cstheme="minorHAnsi"/>
-          <w:sz w:val="24"/>
-          <w:szCs w:val="24"/>
-        </w:rPr>
-        <w:t>,1,1</w:t>
-      </w:r>
-      <w:proofErr w:type="gramEnd"/>
-      <w:r>
-        <w:rPr>
-          <w:rFonts w:cstheme="minorHAnsi"/>
-          <w:sz w:val="24"/>
-          <w:szCs w:val="24"/>
-        </w:rPr>
-        <w:t>)  =</w:t>
+        <w:t>(1,1,1)  =</w:t>
       </w:r>
       <w:r>
         <w:rPr>
@@ -1554,32 +1184,14 @@
           <w:sz w:val="24"/>
           <w:szCs w:val="24"/>
         </w:rPr>
-        <w:t>(1</w:t>
-      </w:r>
-      <w:proofErr w:type="gramStart"/>
+        <w:t xml:space="preserve">(1,2,1) = </w:t>
+      </w:r>
       <w:r>
         <w:rPr>
           <w:rFonts w:asciiTheme="minorHAnsi" w:hAnsiTheme="minorHAnsi" w:cstheme="minorHAnsi"/>
           <w:sz w:val="24"/>
           <w:szCs w:val="24"/>
         </w:rPr>
-        <w:t>,2,1</w:t>
-      </w:r>
-      <w:proofErr w:type="gramEnd"/>
-      <w:r>
-        <w:rPr>
-          <w:rFonts w:asciiTheme="minorHAnsi" w:hAnsiTheme="minorHAnsi" w:cstheme="minorHAnsi"/>
-          <w:sz w:val="24"/>
-          <w:szCs w:val="24"/>
-        </w:rPr>
-        <w:t xml:space="preserve">) = </w:t>
-      </w:r>
-      <w:r>
-        <w:rPr>
-          <w:rFonts w:asciiTheme="minorHAnsi" w:hAnsiTheme="minorHAnsi" w:cstheme="minorHAnsi"/>
-          <w:sz w:val="24"/>
-          <w:szCs w:val="24"/>
-        </w:rPr>
         <w:t>1.0</w:t>
       </w:r>
     </w:p>
@@ -1597,25 +1209,7 @@
           <w:sz w:val="24"/>
           <w:szCs w:val="24"/>
         </w:rPr>
-        <w:t xml:space="preserve"> (1</w:t>
-      </w:r>
-      <w:proofErr w:type="gramStart"/>
-      <w:r>
-        <w:rPr>
-          <w:rFonts w:cstheme="minorHAnsi"/>
-          <w:sz w:val="24"/>
-          <w:szCs w:val="24"/>
-        </w:rPr>
-        <w:t>,1,2</w:t>
-      </w:r>
-      <w:proofErr w:type="gramEnd"/>
-      <w:r>
-        <w:rPr>
-          <w:rFonts w:cstheme="minorHAnsi"/>
-          <w:sz w:val="24"/>
-          <w:szCs w:val="24"/>
-        </w:rPr>
-        <w:t xml:space="preserve"> ) =</w:t>
+        <w:t xml:space="preserve"> (1,1,2 ) =</w:t>
       </w:r>
       <w:r>
         <w:rPr>
@@ -1648,25 +1242,7 @@
           <w:sz w:val="24"/>
           <w:szCs w:val="24"/>
         </w:rPr>
-        <w:t>(2</w:t>
-      </w:r>
-      <w:proofErr w:type="gramStart"/>
-      <w:r>
-        <w:rPr>
-          <w:rFonts w:cstheme="minorHAnsi"/>
-          <w:sz w:val="24"/>
-          <w:szCs w:val="24"/>
-        </w:rPr>
-        <w:t>,1,1</w:t>
-      </w:r>
-      <w:proofErr w:type="gramEnd"/>
-      <w:r>
-        <w:rPr>
-          <w:rFonts w:cstheme="minorHAnsi"/>
-          <w:sz w:val="24"/>
-          <w:szCs w:val="24"/>
-        </w:rPr>
-        <w:t>)</w:t>
+        <w:t>(2,1,1)</w:t>
       </w:r>
       <w:r>
         <w:rPr>
@@ -1714,15 +1290,7 @@
     </w:p>
     <w:p>
       <w:r>
-        <w:t>(1</w:t>
-      </w:r>
-      <w:proofErr w:type="gramStart"/>
-      <w:r>
-        <w:t>,1,1</w:t>
-      </w:r>
-      <w:proofErr w:type="gramEnd"/>
-      <w:r>
-        <w:t xml:space="preserve">) = </w:t>
+        <w:t xml:space="preserve">(1,1,1) = </w:t>
       </w:r>
       <w:r>
         <w:t>0.857</w:t>
@@ -1730,15 +1298,7 @@
     </w:p>
     <w:p>
       <w:r>
-        <w:t>(1</w:t>
-      </w:r>
-      <w:proofErr w:type="gramStart"/>
-      <w:r>
-        <w:t>,2,1</w:t>
-      </w:r>
-      <w:proofErr w:type="gramEnd"/>
-      <w:r>
-        <w:t>)</w:t>
+        <w:t>(1,2,1)</w:t>
       </w:r>
       <w:r>
         <w:t xml:space="preserve"> = </w:t>
@@ -1749,28 +1309,12 @@
     </w:p>
     <w:p>
       <w:r>
-        <w:t>(1</w:t>
-      </w:r>
-      <w:proofErr w:type="gramStart"/>
-      <w:r>
-        <w:t>,1,2</w:t>
-      </w:r>
-      <w:proofErr w:type="gramEnd"/>
-      <w:r>
-        <w:t>)= 0.857</w:t>
-      </w:r>
-    </w:p>
-    <w:p>
-      <w:r>
-        <w:t>(2</w:t>
-      </w:r>
-      <w:proofErr w:type="gramStart"/>
-      <w:r>
-        <w:t>,1,1</w:t>
-      </w:r>
-      <w:proofErr w:type="gramEnd"/>
-      <w:r>
-        <w:t xml:space="preserve">) = </w:t>
+        <w:t>(1,1,2)= 0.857</w:t>
+      </w:r>
+    </w:p>
+    <w:p>
+      <w:r>
+        <w:t xml:space="preserve">(2,1,1) = </w:t>
       </w:r>
       <w:r>
         <w:t>0.82</w:t>
@@ -1784,15 +1328,7 @@
         <w:t xml:space="preserve"> </w:t>
       </w:r>
       <w:r>
-        <w:t>(1</w:t>
-      </w:r>
-      <w:proofErr w:type="gramStart"/>
-      <w:r>
-        <w:t>,1,1.5</w:t>
-      </w:r>
-      <w:proofErr w:type="gramEnd"/>
-      <w:r>
-        <w:t>)</w:t>
+        <w:t>(1,1,1.5)</w:t>
       </w:r>
       <w:r>
         <w:t xml:space="preserve"> = </w:t>
@@ -1800,15 +1336,7 @@
     </w:p>
     <w:p>
       <w:r>
-        <w:t>(1</w:t>
-      </w:r>
-      <w:proofErr w:type="gramStart"/>
-      <w:r>
-        <w:t>,1,1.4</w:t>
-      </w:r>
-      <w:proofErr w:type="gramEnd"/>
-      <w:r>
-        <w:t>)</w:t>
+        <w:t>(1,1,1.4)</w:t>
       </w:r>
       <w:r>
         <w:t xml:space="preserve"> = </w:t>
@@ -1816,26 +1344,13 @@
     </w:p>
     <w:p/>
     <w:p>
-      <w:proofErr w:type="gramStart"/>
-      <w:r>
-        <w:t>Coffee(</w:t>
-      </w:r>
-      <w:proofErr w:type="gramEnd"/>
-      <w:r>
-        <w:t>normalized)</w:t>
-      </w:r>
-    </w:p>
-    <w:p>
-      <w:r>
-        <w:t>(1</w:t>
-      </w:r>
-      <w:proofErr w:type="gramStart"/>
-      <w:r>
-        <w:t>,1,1</w:t>
-      </w:r>
-      <w:proofErr w:type="gramEnd"/>
-      <w:r>
-        <w:t>) = 0</w:t>
+      <w:r>
+        <w:t>Coffee(normalized)</w:t>
+      </w:r>
+    </w:p>
+    <w:p>
+      <w:r>
+        <w:t>(1,1,1) = 0</w:t>
       </w:r>
       <w:r>
         <w:t>.964</w:t>
@@ -1844,15 +1359,7 @@
     <w:p>
       <w:r>
         <w:lastRenderedPageBreak/>
-        <w:t>(1</w:t>
-      </w:r>
-      <w:proofErr w:type="gramStart"/>
-      <w:r>
-        <w:t>,2,1</w:t>
-      </w:r>
-      <w:proofErr w:type="gramEnd"/>
-      <w:r>
-        <w:t>) = 0.</w:t>
+        <w:t>(1,2,1) = 0.</w:t>
       </w:r>
       <w:r>
         <w:t>964</w:t>
@@ -1860,28 +1367,12 @@
     </w:p>
     <w:p>
       <w:r>
-        <w:t>(1</w:t>
-      </w:r>
-      <w:proofErr w:type="gramStart"/>
-      <w:r>
-        <w:t>,1,2</w:t>
-      </w:r>
-      <w:proofErr w:type="gramEnd"/>
-      <w:r>
-        <w:t>)= 0.964</w:t>
-      </w:r>
-    </w:p>
-    <w:p>
-      <w:r>
-        <w:t>(2</w:t>
-      </w:r>
-      <w:proofErr w:type="gramStart"/>
-      <w:r>
-        <w:t>,1,1</w:t>
-      </w:r>
-      <w:proofErr w:type="gramEnd"/>
-      <w:r>
-        <w:t xml:space="preserve">) = </w:t>
+        <w:t>(1,1,2)= 0.964</w:t>
+      </w:r>
+    </w:p>
+    <w:p>
+      <w:r>
+        <w:t xml:space="preserve">(2,1,1) = </w:t>
       </w:r>
       <w:r>
         <w:t>0.964</w:t>
@@ -1896,15 +1387,7 @@
     </w:p>
     <w:p>
       <w:r>
-        <w:t>(1</w:t>
-      </w:r>
-      <w:proofErr w:type="gramStart"/>
-      <w:r>
-        <w:t>,1,1</w:t>
-      </w:r>
-      <w:proofErr w:type="gramEnd"/>
-      <w:r>
-        <w:t>)</w:t>
+        <w:t>(1,1,1)</w:t>
       </w:r>
       <w:r>
         <w:t xml:space="preserve"> = </w:t>
@@ -1918,15 +1401,7 @@
     </w:p>
     <w:p>
       <w:r>
-        <w:t>(1</w:t>
-      </w:r>
-      <w:proofErr w:type="gramStart"/>
-      <w:r>
-        <w:t>,1,2</w:t>
-      </w:r>
-      <w:proofErr w:type="gramEnd"/>
-      <w:r>
-        <w:t>)</w:t>
+        <w:t>(1,1,2)</w:t>
       </w:r>
       <w:r>
         <w:t xml:space="preserve"> = </w:t>
@@ -1937,15 +1412,7 @@
     </w:p>
     <w:p>
       <w:r>
-        <w:t>(1</w:t>
-      </w:r>
-      <w:proofErr w:type="gramStart"/>
-      <w:r>
-        <w:t>,2,1</w:t>
-      </w:r>
-      <w:proofErr w:type="gramEnd"/>
-      <w:r>
-        <w:t>)</w:t>
+        <w:t>(1,2,1)</w:t>
       </w:r>
       <w:r>
         <w:t xml:space="preserve"> = </w:t>
@@ -1956,15 +1423,7 @@
     </w:p>
     <w:p>
       <w:r>
-        <w:t>(2</w:t>
-      </w:r>
-      <w:proofErr w:type="gramStart"/>
-      <w:r>
-        <w:t>,1,1</w:t>
-      </w:r>
-      <w:proofErr w:type="gramEnd"/>
-      <w:r>
-        <w:t xml:space="preserve">) = </w:t>
+        <w:t xml:space="preserve">(2,1,1) = </w:t>
       </w:r>
       <w:r>
         <w:t>0.50</w:t>
@@ -1978,94 +1437,38 @@
     </w:p>
     <w:p>
       <w:r>
-        <w:t>(1</w:t>
-      </w:r>
-      <w:proofErr w:type="gramStart"/>
-      <w:r>
-        <w:t>,1,1</w:t>
-      </w:r>
-      <w:proofErr w:type="gramEnd"/>
-      <w:r>
-        <w:t>) = 0.6666</w:t>
-      </w:r>
-    </w:p>
-    <w:p>
-      <w:r>
-        <w:t>(1</w:t>
-      </w:r>
-      <w:proofErr w:type="gramStart"/>
-      <w:r>
-        <w:t>,1,2</w:t>
-      </w:r>
-      <w:proofErr w:type="gramEnd"/>
-      <w:r>
-        <w:t xml:space="preserve">) =  </w:t>
-      </w:r>
-    </w:p>
-    <w:p>
-      <w:r>
-        <w:t>(1</w:t>
-      </w:r>
-      <w:proofErr w:type="gramStart"/>
-      <w:r>
-        <w:t>,2,1</w:t>
-      </w:r>
-      <w:proofErr w:type="gramEnd"/>
-      <w:r>
-        <w:t>) = 0.6666</w:t>
-      </w:r>
-    </w:p>
-    <w:p>
-      <w:r>
-        <w:t>(2</w:t>
-      </w:r>
-      <w:proofErr w:type="gramStart"/>
-      <w:r>
-        <w:t>,1,1</w:t>
-      </w:r>
-      <w:proofErr w:type="gramEnd"/>
-      <w:r>
-        <w:t xml:space="preserve">) = </w:t>
+        <w:t>(1,1,1) = 0.6666</w:t>
+      </w:r>
+    </w:p>
+    <w:p>
+      <w:r>
+        <w:t xml:space="preserve">(1,1,2) =  </w:t>
+      </w:r>
+    </w:p>
+    <w:p>
+      <w:r>
+        <w:t>(1,2,1) = 0.6666</w:t>
+      </w:r>
+    </w:p>
+    <w:p>
+      <w:r>
+        <w:t xml:space="preserve">(2,1,1) = </w:t>
       </w:r>
     </w:p>
     <w:p/>
     <w:p>
       <w:r>
-        <w:t>Beef (L2</w:t>
-      </w:r>
-      <w:proofErr w:type="gramStart"/>
-      <w:r>
-        <w:t>,normalized</w:t>
-      </w:r>
-      <w:proofErr w:type="gramEnd"/>
-      <w:r>
-        <w:t>)</w:t>
-      </w:r>
-    </w:p>
-    <w:p>
-      <w:r>
-        <w:t>(1</w:t>
-      </w:r>
-      <w:proofErr w:type="gramStart"/>
-      <w:r>
-        <w:t>,1,1</w:t>
-      </w:r>
-      <w:proofErr w:type="gramEnd"/>
-      <w:r>
-        <w:t>) = 0.5666</w:t>
-      </w:r>
-    </w:p>
-    <w:p>
-      <w:r>
-        <w:t>(1</w:t>
-      </w:r>
-      <w:proofErr w:type="gramStart"/>
-      <w:r>
-        <w:t>,1,2</w:t>
-      </w:r>
-      <w:proofErr w:type="gramEnd"/>
-      <w:r>
-        <w:t xml:space="preserve">) =  </w:t>
+        <w:t>Beef (L2,normalized)</w:t>
+      </w:r>
+    </w:p>
+    <w:p>
+      <w:r>
+        <w:t>(1,1,1) = 0.5666</w:t>
+      </w:r>
+    </w:p>
+    <w:p>
+      <w:r>
+        <w:t xml:space="preserve">(1,1,2) =  </w:t>
       </w:r>
       <w:r>
         <w:t>0.566666</w:t>
@@ -2073,15 +1476,7 @@
     </w:p>
     <w:p>
       <w:r>
-        <w:t>(1</w:t>
-      </w:r>
-      <w:proofErr w:type="gramStart"/>
-      <w:r>
-        <w:t>,2,1</w:t>
-      </w:r>
-      <w:proofErr w:type="gramEnd"/>
-      <w:r>
-        <w:t xml:space="preserve">) = </w:t>
+        <w:t xml:space="preserve">(1,2,1) = </w:t>
       </w:r>
       <w:r>
         <w:t>0.56666</w:t>
@@ -2089,15 +1484,7 @@
     </w:p>
     <w:p>
       <w:r>
-        <w:t>(2</w:t>
-      </w:r>
-      <w:proofErr w:type="gramStart"/>
-      <w:r>
-        <w:t>,1,1</w:t>
-      </w:r>
-      <w:proofErr w:type="gramEnd"/>
-      <w:r>
-        <w:t xml:space="preserve">) = </w:t>
+        <w:t xml:space="preserve">(2,1,1) = </w:t>
       </w:r>
       <w:r>
         <w:t>0.533333333</w:t>
@@ -2114,15 +1501,7 @@
     </w:p>
     <w:p>
       <w:r>
-        <w:t>(1</w:t>
-      </w:r>
-      <w:proofErr w:type="gramStart"/>
-      <w:r>
-        <w:t>,1,1</w:t>
-      </w:r>
-      <w:proofErr w:type="gramEnd"/>
-      <w:r>
-        <w:t xml:space="preserve">) = </w:t>
+        <w:t xml:space="preserve">(1,1,1) = </w:t>
       </w:r>
       <w:r>
         <w:t>0.78</w:t>
@@ -2130,15 +1509,7 @@
     </w:p>
     <w:p>
       <w:r>
-        <w:t>(1</w:t>
-      </w:r>
-      <w:proofErr w:type="gramStart"/>
-      <w:r>
-        <w:t>,1,2</w:t>
-      </w:r>
-      <w:proofErr w:type="gramEnd"/>
-      <w:r>
-        <w:t xml:space="preserve">) = </w:t>
+        <w:t xml:space="preserve">(1,1,2) = </w:t>
       </w:r>
       <w:r>
         <w:t xml:space="preserve"> </w:t>
@@ -2147,15 +1518,7 @@
     <w:p>
       <w:r>
         <w:lastRenderedPageBreak/>
-        <w:t>(1</w:t>
-      </w:r>
-      <w:proofErr w:type="gramStart"/>
-      <w:r>
-        <w:t>,2,1</w:t>
-      </w:r>
-      <w:proofErr w:type="gramEnd"/>
-      <w:r>
-        <w:t xml:space="preserve">) = </w:t>
+        <w:t xml:space="preserve">(1,2,1) = </w:t>
       </w:r>
       <w:r>
         <w:t>0.767</w:t>
@@ -2163,37 +1526,19 @@
     </w:p>
     <w:p>
       <w:r>
-        <w:t>(2</w:t>
-      </w:r>
-      <w:proofErr w:type="gramStart"/>
-      <w:r>
-        <w:t>,1,1</w:t>
-      </w:r>
-      <w:proofErr w:type="gramEnd"/>
-      <w:r>
-        <w:t xml:space="preserve">) = </w:t>
-      </w:r>
-    </w:p>
-    <w:p>
-      <w:r>
-        <w:t>(2</w:t>
-      </w:r>
-      <w:proofErr w:type="gramStart"/>
-      <w:r>
-        <w:t>,2,1</w:t>
-      </w:r>
-      <w:proofErr w:type="gramEnd"/>
-      <w:r>
-        <w:t xml:space="preserve">) = </w:t>
+        <w:t xml:space="preserve">(2,1,1) = </w:t>
+      </w:r>
+    </w:p>
+    <w:p>
+      <w:r>
+        <w:t xml:space="preserve">(2,2,1) = </w:t>
       </w:r>
     </w:p>
     <w:p/>
     <w:p>
-      <w:proofErr w:type="gramStart"/>
       <w:r>
         <w:t>Lightning7(</w:t>
       </w:r>
-      <w:proofErr w:type="gramEnd"/>
       <w:r>
         <w:t>normalized</w:t>
       </w:r>
@@ -2203,28 +1548,12 @@
     </w:p>
     <w:p>
       <w:r>
-        <w:t>(1</w:t>
-      </w:r>
-      <w:proofErr w:type="gramStart"/>
-      <w:r>
-        <w:t>,1,1</w:t>
-      </w:r>
-      <w:proofErr w:type="gramEnd"/>
-      <w:r>
-        <w:t>) = 0.849315</w:t>
-      </w:r>
-    </w:p>
-    <w:p>
-      <w:r>
-        <w:t>(1</w:t>
-      </w:r>
-      <w:proofErr w:type="gramStart"/>
-      <w:r>
-        <w:t>,1,2</w:t>
-      </w:r>
-      <w:proofErr w:type="gramEnd"/>
-      <w:r>
-        <w:t xml:space="preserve">) =  </w:t>
+        <w:t>(1,1,1) = 0.849315</w:t>
+      </w:r>
+    </w:p>
+    <w:p>
+      <w:r>
+        <w:t xml:space="preserve">(1,1,2) =  </w:t>
       </w:r>
       <w:r>
         <w:t>0.8356</w:t>
@@ -2232,15 +1561,7 @@
     </w:p>
     <w:p>
       <w:r>
-        <w:t>(1</w:t>
-      </w:r>
-      <w:proofErr w:type="gramStart"/>
-      <w:r>
-        <w:t>,2,1</w:t>
-      </w:r>
-      <w:proofErr w:type="gramEnd"/>
-      <w:r>
-        <w:t xml:space="preserve">) = </w:t>
+        <w:t xml:space="preserve">(1,2,1) = </w:t>
       </w:r>
       <w:r>
         <w:t>0.835616438</w:t>
@@ -2248,15 +1569,7 @@
     </w:p>
     <w:p>
       <w:r>
-        <w:t>(2</w:t>
-      </w:r>
-      <w:proofErr w:type="gramStart"/>
-      <w:r>
-        <w:t>,1,1</w:t>
-      </w:r>
-      <w:proofErr w:type="gramEnd"/>
-      <w:r>
-        <w:t xml:space="preserve">) = </w:t>
+        <w:t xml:space="preserve">(2,1,1) = </w:t>
       </w:r>
       <w:r>
         <w:t>0.849315</w:t>
@@ -2264,15 +1577,7 @@
     </w:p>
     <w:p>
       <w:r>
-        <w:t>(3</w:t>
-      </w:r>
-      <w:proofErr w:type="gramStart"/>
-      <w:r>
-        <w:t>,1,1</w:t>
-      </w:r>
-      <w:proofErr w:type="gramEnd"/>
-      <w:r>
-        <w:t xml:space="preserve">) = </w:t>
+        <w:t xml:space="preserve">(3,1,1) = </w:t>
       </w:r>
       <w:r>
         <w:t>0.83561</w:t>
@@ -2280,41 +1585,20 @@
     </w:p>
     <w:p>
       <w:r>
-        <w:t>(2</w:t>
-      </w:r>
-      <w:proofErr w:type="gramStart"/>
-      <w:r>
-        <w:t>,2,1</w:t>
-      </w:r>
-      <w:proofErr w:type="gramEnd"/>
-      <w:r>
-        <w:t xml:space="preserve">) = </w:t>
+        <w:t xml:space="preserve">(2,2,1) = </w:t>
       </w:r>
       <w:r>
         <w:t>0.849315</w:t>
       </w:r>
     </w:p>
     <w:p>
-      <w:proofErr w:type="gramStart"/>
-      <w:r>
-        <w:t>Lightning7(</w:t>
-      </w:r>
-      <w:proofErr w:type="gramEnd"/>
-      <w:r>
-        <w:t>L2,normalized)</w:t>
-      </w:r>
-    </w:p>
-    <w:p>
-      <w:r>
-        <w:t>(1</w:t>
-      </w:r>
-      <w:proofErr w:type="gramStart"/>
-      <w:r>
-        <w:t>,1,1</w:t>
-      </w:r>
-      <w:proofErr w:type="gramEnd"/>
-      <w:r>
-        <w:t xml:space="preserve">) = </w:t>
+      <w:r>
+        <w:t>Lightning7(L2,normalized)</w:t>
+      </w:r>
+    </w:p>
+    <w:p>
+      <w:r>
+        <w:t xml:space="preserve">(1,1,1) = </w:t>
       </w:r>
       <w:r>
         <w:t xml:space="preserve">0.808219 </w:t>
@@ -2322,101 +1606,65 @@
     </w:p>
     <w:p>
       <w:r>
-        <w:t>(1</w:t>
-      </w:r>
-      <w:proofErr w:type="gramStart"/>
-      <w:r>
-        <w:t>,1,2</w:t>
-      </w:r>
-      <w:proofErr w:type="gramEnd"/>
-      <w:r>
-        <w:t xml:space="preserve">) = </w:t>
-      </w:r>
-    </w:p>
-    <w:p>
-      <w:r>
-        <w:t>(1</w:t>
-      </w:r>
-      <w:proofErr w:type="gramStart"/>
-      <w:r>
-        <w:t>,2,1</w:t>
-      </w:r>
-      <w:proofErr w:type="gramEnd"/>
-      <w:r>
-        <w:t xml:space="preserve">) = </w:t>
-      </w:r>
-    </w:p>
-    <w:p>
-      <w:r>
-        <w:t>(2</w:t>
-      </w:r>
-      <w:proofErr w:type="gramStart"/>
-      <w:r>
-        <w:t>,1,1</w:t>
-      </w:r>
-      <w:proofErr w:type="gramEnd"/>
-      <w:r>
-        <w:t xml:space="preserve">) = </w:t>
-      </w:r>
-    </w:p>
-    <w:p>
-      <w:r>
-        <w:t>(3</w:t>
-      </w:r>
-      <w:proofErr w:type="gramStart"/>
-      <w:r>
-        <w:t>,1,1</w:t>
-      </w:r>
-      <w:proofErr w:type="gramEnd"/>
-      <w:r>
-        <w:t xml:space="preserve">) = </w:t>
-      </w:r>
-    </w:p>
-    <w:p>
-      <w:r>
-        <w:t>(2</w:t>
-      </w:r>
-      <w:proofErr w:type="gramStart"/>
-      <w:r>
-        <w:t>,2,1</w:t>
-      </w:r>
-      <w:proofErr w:type="gramEnd"/>
-      <w:r>
-        <w:t xml:space="preserve">) = </w:t>
+        <w:t xml:space="preserve">(1,1,2) = </w:t>
+      </w:r>
+    </w:p>
+    <w:p>
+      <w:r>
+        <w:t xml:space="preserve">(1,2,1) = </w:t>
+      </w:r>
+    </w:p>
+    <w:p>
+      <w:r>
+        <w:t xml:space="preserve">(2,1,1) = </w:t>
+      </w:r>
+    </w:p>
+    <w:p>
+      <w:r>
+        <w:t xml:space="preserve">(3,1,1) = </w:t>
+      </w:r>
+    </w:p>
+    <w:p>
+      <w:r>
+        <w:t xml:space="preserve">(2,2,1) = </w:t>
       </w:r>
     </w:p>
     <w:p/>
     <w:p/>
     <w:p>
       <w:r>
-        <w:t xml:space="preserve">Gun </w:t>
-      </w:r>
-      <w:proofErr w:type="gramStart"/>
-      <w:r>
-        <w:t>point</w:t>
-      </w:r>
+        <w:t>Gun point</w:t>
+      </w:r>
+      <w:r>
+        <w:t>(normalized)</w:t>
+      </w:r>
+    </w:p>
+    <w:p>
+      <w:r>
+        <w:t xml:space="preserve">(1,1,1) = </w:t>
+      </w:r>
+      <w:r>
+        <w:t>0.95999</w:t>
+      </w:r>
+    </w:p>
+    <w:p>
       <w:r>
         <w:t>(</w:t>
       </w:r>
-      <w:proofErr w:type="gramEnd"/>
-      <w:r>
-        <w:t>normalized)</w:t>
-      </w:r>
-    </w:p>
-    <w:p>
-      <w:r>
-        <w:t>(1</w:t>
-      </w:r>
-      <w:proofErr w:type="gramStart"/>
-      <w:r>
-        <w:t>,1,1</w:t>
-      </w:r>
-      <w:proofErr w:type="gramEnd"/>
-      <w:r>
-        <w:t xml:space="preserve">) = </w:t>
-      </w:r>
-      <w:r>
-        <w:t>0.95999</w:t>
+      <w:r>
+        <w:t>1,2</w:t>
+      </w:r>
+      <w:r>
+        <w:t>,1) =</w:t>
+      </w:r>
+      <w:r>
+        <w:t xml:space="preserve"> </w:t>
+      </w:r>
+      <w:r>
+        <w:t>0.</w:t>
+      </w:r>
+      <w:r>
+        <w:t>979999</w:t>
       </w:r>
     </w:p>
     <w:p>
@@ -2424,16 +1672,8 @@
         <w:t>(</w:t>
       </w:r>
       <w:r>
-        <w:t>1</w:t>
-      </w:r>
-      <w:proofErr w:type="gramStart"/>
-      <w:r>
-        <w:t>,2</w:t>
-      </w:r>
-      <w:r>
-        <w:t>,1</w:t>
-      </w:r>
-      <w:proofErr w:type="gramEnd"/>
+        <w:t>1,1,2</w:t>
+      </w:r>
       <w:r>
         <w:t>) =</w:t>
       </w:r>
@@ -2441,99 +1681,42 @@
         <w:t xml:space="preserve"> </w:t>
       </w:r>
       <w:r>
-        <w:t>0.</w:t>
-      </w:r>
-      <w:r>
-        <w:t>979999</w:t>
-      </w:r>
-    </w:p>
-    <w:p>
+        <w:t>0.9666667</w:t>
+      </w:r>
+    </w:p>
+    <w:p>
+      <w:r>
+        <w:t>(2,1,1) = 0.9533337</w:t>
+      </w:r>
+    </w:p>
+    <w:p>
+      <w:r>
+        <w:t xml:space="preserve"> </w:t>
+      </w:r>
       <w:r>
         <w:t>(</w:t>
       </w:r>
       <w:r>
-        <w:t>1</w:t>
-      </w:r>
-      <w:proofErr w:type="gramStart"/>
-      <w:r>
-        <w:t>,1,2</w:t>
-      </w:r>
-      <w:proofErr w:type="gramEnd"/>
-      <w:r>
-        <w:t>) =</w:t>
+        <w:t>1,3</w:t>
+      </w:r>
+      <w:r>
+        <w:t>,1) =</w:t>
       </w:r>
       <w:r>
         <w:t xml:space="preserve"> </w:t>
       </w:r>
       <w:r>
-        <w:t>0.9666667</w:t>
-      </w:r>
-    </w:p>
-    <w:p>
-      <w:r>
-        <w:t>(2</w:t>
-      </w:r>
-      <w:proofErr w:type="gramStart"/>
-      <w:r>
-        <w:t>,1,1</w:t>
-      </w:r>
-      <w:proofErr w:type="gramEnd"/>
-      <w:r>
-        <w:t>) = 0.9533337</w:t>
-      </w:r>
-    </w:p>
-    <w:p>
-      <w:r>
-        <w:t xml:space="preserve"> </w:t>
-      </w:r>
-      <w:r>
-        <w:t>(</w:t>
-      </w:r>
-      <w:r>
-        <w:t>1</w:t>
-      </w:r>
-      <w:proofErr w:type="gramStart"/>
-      <w:r>
-        <w:t>,3</w:t>
-      </w:r>
-      <w:r>
-        <w:t>,1</w:t>
-      </w:r>
-      <w:proofErr w:type="gramEnd"/>
-      <w:r>
-        <w:t>) =</w:t>
-      </w:r>
-      <w:r>
-        <w:t xml:space="preserve"> </w:t>
-      </w:r>
-      <w:r>
         <w:t>0.986999999</w:t>
       </w:r>
     </w:p>
     <w:p>
       <w:r>
-        <w:t>(1</w:t>
-      </w:r>
-      <w:proofErr w:type="gramStart"/>
-      <w:r>
-        <w:t>,3,2</w:t>
-      </w:r>
-      <w:proofErr w:type="gramEnd"/>
-      <w:r>
-        <w:t>) = 0.986999999</w:t>
-      </w:r>
-    </w:p>
-    <w:p>
-      <w:r>
-        <w:t>(1</w:t>
-      </w:r>
-      <w:proofErr w:type="gramStart"/>
-      <w:r>
-        <w:t>,4,1</w:t>
-      </w:r>
-      <w:proofErr w:type="gramEnd"/>
-      <w:r>
-        <w:t>)</w:t>
+        <w:t>(1,3,2) = 0.986999999</w:t>
+      </w:r>
+    </w:p>
+    <w:p>
+      <w:r>
+        <w:t>(1,4,1)</w:t>
       </w:r>
       <w:r>
         <w:t xml:space="preserve"> = </w:t>
@@ -2546,46 +1729,17 @@
     <w:p>
       <w:r>
         <w:lastRenderedPageBreak/>
-        <w:t xml:space="preserve">Gun </w:t>
-      </w:r>
-      <w:proofErr w:type="gramStart"/>
-      <w:r>
-        <w:t>point(</w:t>
-      </w:r>
-      <w:proofErr w:type="spellStart"/>
-      <w:proofErr w:type="gramEnd"/>
-      <w:r>
-        <w:t>normalized+Euclidean</w:t>
-      </w:r>
-      <w:proofErr w:type="spellEnd"/>
-      <w:r>
-        <w:t>)</w:t>
-      </w:r>
-    </w:p>
-    <w:p>
-      <w:r>
-        <w:t>(1</w:t>
-      </w:r>
-      <w:proofErr w:type="gramStart"/>
-      <w:r>
-        <w:t>,1,1</w:t>
-      </w:r>
-      <w:proofErr w:type="gramEnd"/>
-      <w:r>
-        <w:t>) = 1.0</w:t>
-      </w:r>
-    </w:p>
-    <w:p>
-      <w:r>
-        <w:t>(1</w:t>
-      </w:r>
-      <w:proofErr w:type="gramStart"/>
-      <w:r>
-        <w:t>,2,1</w:t>
-      </w:r>
-      <w:proofErr w:type="gramEnd"/>
-      <w:r>
-        <w:t xml:space="preserve">) = </w:t>
+        <w:t>Gun point(normalized+Euclidean)</w:t>
+      </w:r>
+    </w:p>
+    <w:p>
+      <w:r>
+        <w:t>(1,1,1) = 1.0</w:t>
+      </w:r>
+    </w:p>
+    <w:p>
+      <w:r>
+        <w:t xml:space="preserve">(1,2,1) = </w:t>
       </w:r>
       <w:r>
         <w:t>1.0</w:t>
@@ -2593,15 +1747,7 @@
     </w:p>
     <w:p>
       <w:r>
-        <w:t>(1</w:t>
-      </w:r>
-      <w:proofErr w:type="gramStart"/>
-      <w:r>
-        <w:t>,1,2</w:t>
-      </w:r>
-      <w:proofErr w:type="gramEnd"/>
-      <w:r>
-        <w:t xml:space="preserve">) = </w:t>
+        <w:t xml:space="preserve">(1,1,2) = </w:t>
       </w:r>
       <w:r>
         <w:t>1.0</w:t>
@@ -2609,15 +1755,7 @@
     </w:p>
     <w:p>
       <w:r>
-        <w:t>(2</w:t>
-      </w:r>
-      <w:proofErr w:type="gramStart"/>
-      <w:r>
-        <w:t>,1,1</w:t>
-      </w:r>
-      <w:proofErr w:type="gramEnd"/>
-      <w:r>
-        <w:t xml:space="preserve">) = </w:t>
+        <w:t xml:space="preserve">(2,1,1) = </w:t>
       </w:r>
       <w:r>
         <w:t>1.0</w:t>
@@ -2629,28 +1767,12 @@
         <w:t>Olive oil</w:t>
       </w:r>
       <w:r>
-        <w:t xml:space="preserve"> (</w:t>
-      </w:r>
-      <w:proofErr w:type="spellStart"/>
-      <w:r>
-        <w:t>normailzed</w:t>
-      </w:r>
-      <w:proofErr w:type="spellEnd"/>
-      <w:r>
-        <w:t>)</w:t>
-      </w:r>
-    </w:p>
-    <w:p>
-      <w:r>
-        <w:t>(1</w:t>
-      </w:r>
-      <w:proofErr w:type="gramStart"/>
-      <w:r>
-        <w:t>,1,1</w:t>
-      </w:r>
-      <w:proofErr w:type="gramEnd"/>
-      <w:r>
-        <w:t xml:space="preserve">) = </w:t>
+        <w:t xml:space="preserve"> (normailzed)</w:t>
+      </w:r>
+    </w:p>
+    <w:p>
+      <w:r>
+        <w:t xml:space="preserve">(1,1,1) = </w:t>
       </w:r>
       <w:r>
         <w:t>1.0</w:t>
@@ -2658,15 +1780,7 @@
     </w:p>
     <w:p>
       <w:r>
-        <w:t>(1</w:t>
-      </w:r>
-      <w:proofErr w:type="gramStart"/>
-      <w:r>
-        <w:t>,1,2</w:t>
-      </w:r>
-      <w:proofErr w:type="gramEnd"/>
-      <w:r>
-        <w:t xml:space="preserve">) = </w:t>
+        <w:t xml:space="preserve">(1,1,2) = </w:t>
       </w:r>
       <w:r>
         <w:t>1.0</w:t>
@@ -2674,15 +1788,7 @@
     </w:p>
     <w:p>
       <w:r>
-        <w:t>(1</w:t>
-      </w:r>
-      <w:proofErr w:type="gramStart"/>
-      <w:r>
-        <w:t>,2,1</w:t>
-      </w:r>
-      <w:proofErr w:type="gramEnd"/>
-      <w:r>
-        <w:t xml:space="preserve">) = </w:t>
+        <w:t xml:space="preserve">(1,2,1) = </w:t>
       </w:r>
       <w:r>
         <w:t>1.0</w:t>
@@ -2690,15 +1796,7 @@
     </w:p>
     <w:p>
       <w:r>
-        <w:t>(2</w:t>
-      </w:r>
-      <w:proofErr w:type="gramStart"/>
-      <w:r>
-        <w:t>,1,1</w:t>
-      </w:r>
-      <w:proofErr w:type="gramEnd"/>
-      <w:r>
-        <w:t xml:space="preserve">) = </w:t>
+        <w:t xml:space="preserve">(2,1,1) = </w:t>
       </w:r>
       <w:r>
         <w:t>1.0</w:t>
@@ -2787,11 +1885,9 @@
             <w:tcW w:w="1178" w:type="dxa"/>
           </w:tcPr>
           <w:p>
-            <w:proofErr w:type="spellStart"/>
             <w:r>
               <w:t>Gun_Point</w:t>
             </w:r>
-            <w:proofErr w:type="spellEnd"/>
           </w:p>
         </w:tc>
         <w:tc>
@@ -2799,11 +1895,9 @@
             <w:tcW w:w="996" w:type="dxa"/>
           </w:tcPr>
           <w:p>
-            <w:proofErr w:type="spellStart"/>
             <w:r>
               <w:t>OliveOil</w:t>
             </w:r>
-            <w:proofErr w:type="spellEnd"/>
           </w:p>
         </w:tc>
         <w:tc>
@@ -3236,6 +2330,51 @@
           <w:bCs/>
         </w:rPr>
         <w:t>2.</w:t>
+      </w:r>
+      <w:r>
+        <w:rPr>
+          <w:b/>
+          <w:bCs/>
+        </w:rPr>
+        <w:t xml:space="preserve"> Shape Averaging</w:t>
+      </w:r>
+    </w:p>
+    <w:p>
+      <w:pPr>
+        <w:rPr>
+          <w:b/>
+          <w:bCs/>
+        </w:rPr>
+      </w:pPr>
+      <w:r>
+        <w:rPr>
+          <w:b/>
+          <w:bCs/>
+        </w:rPr>
+        <w:t>All data use test+train</w:t>
+      </w:r>
+    </w:p>
+    <w:p>
+      <w:pPr>
+        <w:rPr>
+          <w:b/>
+          <w:bCs/>
+        </w:rPr>
+      </w:pPr>
+    </w:p>
+    <w:p>
+      <w:pPr>
+        <w:rPr>
+          <w:b/>
+          <w:bCs/>
+        </w:rPr>
+      </w:pPr>
+      <w:r>
+        <w:rPr>
+          <w:b/>
+          <w:bCs/>
+        </w:rPr>
+        <w:t>Lightning7:</w:t>
       </w:r>
       <w:bookmarkStart w:id="0" w:name="_GoBack"/>
       <w:bookmarkEnd w:id="0"/>

</xml_diff>

<commit_message>
The coding is done.
</commit_message>
<xml_diff>
--- a/Report.docx
+++ b/Report.docx
@@ -21,13 +21,29 @@
     </w:p>
     <w:p>
       <w:r>
-        <w:t>Window length = length(sample)</w:t>
+        <w:t xml:space="preserve">Window length = </w:t>
+      </w:r>
+      <w:proofErr w:type="gramStart"/>
+      <w:r>
+        <w:t>length(</w:t>
+      </w:r>
+      <w:proofErr w:type="gramEnd"/>
+      <w:r>
+        <w:t>sample)</w:t>
       </w:r>
       <w:r>
         <w:t xml:space="preserve"> / 10</w:t>
       </w:r>
       <w:r>
-        <w:t>; Sakoe-Chiba band</w:t>
+        <w:t xml:space="preserve">; </w:t>
+      </w:r>
+      <w:proofErr w:type="spellStart"/>
+      <w:r>
+        <w:t>Sakoe</w:t>
+      </w:r>
+      <w:proofErr w:type="spellEnd"/>
+      <w:r>
+        <w:t>-Chiba band</w:t>
       </w:r>
     </w:p>
     <w:p>
@@ -37,7 +53,28 @@
     </w:p>
     <w:p>
       <w:r>
-        <w:t>(w1,w2,w3) = (vertical,diag,horizantal)</w:t>
+        <w:t>(w1</w:t>
+      </w:r>
+      <w:proofErr w:type="gramStart"/>
+      <w:r>
+        <w:t>,w2,w3</w:t>
+      </w:r>
+      <w:proofErr w:type="gramEnd"/>
+      <w:r>
+        <w:t>) = (</w:t>
+      </w:r>
+      <w:proofErr w:type="spellStart"/>
+      <w:r>
+        <w:t>vertical</w:t>
+      </w:r>
+      <w:proofErr w:type="gramStart"/>
+      <w:r>
+        <w:t>,diag,horizantal</w:t>
+      </w:r>
+      <w:proofErr w:type="spellEnd"/>
+      <w:proofErr w:type="gramEnd"/>
+      <w:r>
+        <w:t>)</w:t>
       </w:r>
     </w:p>
     <w:p/>
@@ -124,9 +161,11 @@
             <w:tcW w:w="1165" w:type="dxa"/>
           </w:tcPr>
           <w:p>
+            <w:proofErr w:type="spellStart"/>
             <w:r>
               <w:t>Gun_Point</w:t>
             </w:r>
+            <w:proofErr w:type="spellEnd"/>
           </w:p>
         </w:tc>
         <w:tc>
@@ -134,9 +173,11 @@
             <w:tcW w:w="1032" w:type="dxa"/>
           </w:tcPr>
           <w:p>
+            <w:proofErr w:type="spellStart"/>
             <w:r>
               <w:t>OliveOil</w:t>
             </w:r>
+            <w:proofErr w:type="spellEnd"/>
           </w:p>
         </w:tc>
         <w:tc>
@@ -626,7 +667,25 @@
           <w:sz w:val="24"/>
           <w:szCs w:val="24"/>
         </w:rPr>
-        <w:t>(1,1,1)</w:t>
+        <w:t>(1</w:t>
+      </w:r>
+      <w:proofErr w:type="gramStart"/>
+      <w:r>
+        <w:rPr>
+          <w:rFonts w:cstheme="minorHAnsi"/>
+          <w:sz w:val="24"/>
+          <w:szCs w:val="24"/>
+        </w:rPr>
+        <w:t>,1,1</w:t>
+      </w:r>
+      <w:proofErr w:type="gramEnd"/>
+      <w:r>
+        <w:rPr>
+          <w:rFonts w:cstheme="minorHAnsi"/>
+          <w:sz w:val="24"/>
+          <w:szCs w:val="24"/>
+        </w:rPr>
+        <w:t>)</w:t>
       </w:r>
       <w:r>
         <w:rPr>
@@ -680,14 +739,24 @@
           <w:sz w:val="24"/>
           <w:szCs w:val="24"/>
         </w:rPr>
-        <w:t>(1,2,1</w:t>
-      </w:r>
+        <w:t>(1</w:t>
+      </w:r>
+      <w:proofErr w:type="gramStart"/>
       <w:r>
         <w:rPr>
           <w:rFonts w:asciiTheme="minorHAnsi" w:hAnsiTheme="minorHAnsi" w:cstheme="minorHAnsi"/>
           <w:sz w:val="24"/>
           <w:szCs w:val="24"/>
         </w:rPr>
+        <w:t>,2,1</w:t>
+      </w:r>
+      <w:proofErr w:type="gramEnd"/>
+      <w:r>
+        <w:rPr>
+          <w:rFonts w:asciiTheme="minorHAnsi" w:hAnsiTheme="minorHAnsi" w:cstheme="minorHAnsi"/>
+          <w:sz w:val="24"/>
+          <w:szCs w:val="24"/>
+        </w:rPr>
         <w:t xml:space="preserve">) = </w:t>
       </w:r>
       <w:r>
@@ -713,8 +782,18 @@
           <w:sz w:val="24"/>
           <w:szCs w:val="24"/>
         </w:rPr>
-        <w:t xml:space="preserve"> (1,1,2</w:t>
-      </w:r>
+        <w:t xml:space="preserve"> (1</w:t>
+      </w:r>
+      <w:proofErr w:type="gramStart"/>
+      <w:r>
+        <w:rPr>
+          <w:rFonts w:cstheme="minorHAnsi"/>
+          <w:sz w:val="24"/>
+          <w:szCs w:val="24"/>
+        </w:rPr>
+        <w:t>,1,2</w:t>
+      </w:r>
+      <w:proofErr w:type="gramEnd"/>
       <w:r>
         <w:rPr>
           <w:rFonts w:cstheme="minorHAnsi"/>
@@ -778,7 +857,25 @@
           <w:sz w:val="24"/>
           <w:szCs w:val="24"/>
         </w:rPr>
-        <w:t>(2,1,1)</w:t>
+        <w:t>(2</w:t>
+      </w:r>
+      <w:proofErr w:type="gramStart"/>
+      <w:r>
+        <w:rPr>
+          <w:rFonts w:cstheme="minorHAnsi"/>
+          <w:sz w:val="24"/>
+          <w:szCs w:val="24"/>
+        </w:rPr>
+        <w:t>,1,1</w:t>
+      </w:r>
+      <w:proofErr w:type="gramEnd"/>
+      <w:r>
+        <w:rPr>
+          <w:rFonts w:cstheme="minorHAnsi"/>
+          <w:sz w:val="24"/>
+          <w:szCs w:val="24"/>
+        </w:rPr>
+        <w:t>)</w:t>
       </w:r>
       <w:r>
         <w:rPr>
@@ -811,7 +908,25 @@
           <w:sz w:val="24"/>
           <w:szCs w:val="24"/>
         </w:rPr>
-        <w:t>(3,1,1)</w:t>
+        <w:t>(3</w:t>
+      </w:r>
+      <w:proofErr w:type="gramStart"/>
+      <w:r>
+        <w:rPr>
+          <w:rFonts w:cstheme="minorHAnsi"/>
+          <w:sz w:val="24"/>
+          <w:szCs w:val="24"/>
+        </w:rPr>
+        <w:t>,1,1</w:t>
+      </w:r>
+      <w:proofErr w:type="gramEnd"/>
+      <w:r>
+        <w:rPr>
+          <w:rFonts w:cstheme="minorHAnsi"/>
+          <w:sz w:val="24"/>
+          <w:szCs w:val="24"/>
+        </w:rPr>
+        <w:t>)</w:t>
       </w:r>
       <w:r>
         <w:rPr>
@@ -836,7 +951,25 @@
           <w:sz w:val="24"/>
           <w:szCs w:val="24"/>
         </w:rPr>
-        <w:t xml:space="preserve">(2,1,2) = </w:t>
+        <w:t>(2</w:t>
+      </w:r>
+      <w:proofErr w:type="gramStart"/>
+      <w:r>
+        <w:rPr>
+          <w:rFonts w:cstheme="minorHAnsi"/>
+          <w:sz w:val="24"/>
+          <w:szCs w:val="24"/>
+        </w:rPr>
+        <w:t>,1,2</w:t>
+      </w:r>
+      <w:proofErr w:type="gramEnd"/>
+      <w:r>
+        <w:rPr>
+          <w:rFonts w:cstheme="minorHAnsi"/>
+          <w:sz w:val="24"/>
+          <w:szCs w:val="24"/>
+        </w:rPr>
+        <w:t xml:space="preserve">) = </w:t>
       </w:r>
     </w:p>
     <w:p>
@@ -853,7 +986,25 @@
           <w:sz w:val="24"/>
           <w:szCs w:val="24"/>
         </w:rPr>
-        <w:t>(2,0.5,1)</w:t>
+        <w:t>(2</w:t>
+      </w:r>
+      <w:proofErr w:type="gramStart"/>
+      <w:r>
+        <w:rPr>
+          <w:rFonts w:cstheme="minorHAnsi"/>
+          <w:sz w:val="24"/>
+          <w:szCs w:val="24"/>
+        </w:rPr>
+        <w:t>,0.5,1</w:t>
+      </w:r>
+      <w:proofErr w:type="gramEnd"/>
+      <w:r>
+        <w:rPr>
+          <w:rFonts w:cstheme="minorHAnsi"/>
+          <w:sz w:val="24"/>
+          <w:szCs w:val="24"/>
+        </w:rPr>
+        <w:t>)</w:t>
       </w:r>
       <w:r>
         <w:rPr>
@@ -878,7 +1029,25 @@
           <w:sz w:val="24"/>
           <w:szCs w:val="24"/>
         </w:rPr>
-        <w:t xml:space="preserve"> (1,2,2)</w:t>
+        <w:t xml:space="preserve"> (1</w:t>
+      </w:r>
+      <w:proofErr w:type="gramStart"/>
+      <w:r>
+        <w:rPr>
+          <w:rFonts w:cstheme="minorHAnsi"/>
+          <w:sz w:val="24"/>
+          <w:szCs w:val="24"/>
+        </w:rPr>
+        <w:t>,2,2</w:t>
+      </w:r>
+      <w:proofErr w:type="gramEnd"/>
+      <w:r>
+        <w:rPr>
+          <w:rFonts w:cstheme="minorHAnsi"/>
+          <w:sz w:val="24"/>
+          <w:szCs w:val="24"/>
+        </w:rPr>
+        <w:t>)</w:t>
       </w:r>
       <w:r>
         <w:rPr>
@@ -900,7 +1069,15 @@
     <w:p/>
     <w:p>
       <w:r>
-        <w:t>ECG200: weights(normalized)</w:t>
+        <w:t xml:space="preserve">ECG200: </w:t>
+      </w:r>
+      <w:proofErr w:type="gramStart"/>
+      <w:r>
+        <w:t>weights(</w:t>
+      </w:r>
+      <w:proofErr w:type="gramEnd"/>
+      <w:r>
+        <w:t>normalized)</w:t>
       </w:r>
     </w:p>
     <w:p>
@@ -917,7 +1094,25 @@
           <w:sz w:val="24"/>
           <w:szCs w:val="24"/>
         </w:rPr>
-        <w:t>(1,1,1)  =</w:t>
+        <w:t>(1</w:t>
+      </w:r>
+      <w:proofErr w:type="gramStart"/>
+      <w:r>
+        <w:rPr>
+          <w:rFonts w:cstheme="minorHAnsi"/>
+          <w:sz w:val="24"/>
+          <w:szCs w:val="24"/>
+        </w:rPr>
+        <w:t>,1,1</w:t>
+      </w:r>
+      <w:proofErr w:type="gramEnd"/>
+      <w:r>
+        <w:rPr>
+          <w:rFonts w:cstheme="minorHAnsi"/>
+          <w:sz w:val="24"/>
+          <w:szCs w:val="24"/>
+        </w:rPr>
+        <w:t>)  =</w:t>
       </w:r>
       <w:r>
         <w:rPr>
@@ -955,14 +1150,32 @@
           <w:sz w:val="24"/>
           <w:szCs w:val="24"/>
         </w:rPr>
-        <w:t xml:space="preserve">(1,2,1) = </w:t>
-      </w:r>
+        <w:t>(1</w:t>
+      </w:r>
+      <w:proofErr w:type="gramStart"/>
       <w:r>
         <w:rPr>
           <w:rFonts w:asciiTheme="minorHAnsi" w:hAnsiTheme="minorHAnsi" w:cstheme="minorHAnsi"/>
           <w:sz w:val="24"/>
           <w:szCs w:val="24"/>
         </w:rPr>
+        <w:t>,2,1</w:t>
+      </w:r>
+      <w:proofErr w:type="gramEnd"/>
+      <w:r>
+        <w:rPr>
+          <w:rFonts w:asciiTheme="minorHAnsi" w:hAnsiTheme="minorHAnsi" w:cstheme="minorHAnsi"/>
+          <w:sz w:val="24"/>
+          <w:szCs w:val="24"/>
+        </w:rPr>
+        <w:t xml:space="preserve">) = </w:t>
+      </w:r>
+      <w:r>
+        <w:rPr>
+          <w:rFonts w:asciiTheme="minorHAnsi" w:hAnsiTheme="minorHAnsi" w:cstheme="minorHAnsi"/>
+          <w:sz w:val="24"/>
+          <w:szCs w:val="24"/>
+        </w:rPr>
         <w:t>0.95999</w:t>
       </w:r>
     </w:p>
@@ -980,7 +1193,25 @@
           <w:sz w:val="24"/>
           <w:szCs w:val="24"/>
         </w:rPr>
-        <w:t xml:space="preserve"> (1,1,2 ) =</w:t>
+        <w:t xml:space="preserve"> (1</w:t>
+      </w:r>
+      <w:proofErr w:type="gramStart"/>
+      <w:r>
+        <w:rPr>
+          <w:rFonts w:cstheme="minorHAnsi"/>
+          <w:sz w:val="24"/>
+          <w:szCs w:val="24"/>
+        </w:rPr>
+        <w:t>,1,2</w:t>
+      </w:r>
+      <w:proofErr w:type="gramEnd"/>
+      <w:r>
+        <w:rPr>
+          <w:rFonts w:cstheme="minorHAnsi"/>
+          <w:sz w:val="24"/>
+          <w:szCs w:val="24"/>
+        </w:rPr>
+        <w:t xml:space="preserve"> ) =</w:t>
       </w:r>
       <w:r>
         <w:rPr>
@@ -1014,7 +1245,25 @@
           <w:szCs w:val="24"/>
         </w:rPr>
         <w:lastRenderedPageBreak/>
-        <w:t>(2,1,1)</w:t>
+        <w:t>(2</w:t>
+      </w:r>
+      <w:proofErr w:type="gramStart"/>
+      <w:r>
+        <w:rPr>
+          <w:rFonts w:cstheme="minorHAnsi"/>
+          <w:sz w:val="24"/>
+          <w:szCs w:val="24"/>
+        </w:rPr>
+        <w:t>,1,1</w:t>
+      </w:r>
+      <w:proofErr w:type="gramEnd"/>
+      <w:r>
+        <w:rPr>
+          <w:rFonts w:cstheme="minorHAnsi"/>
+          <w:sz w:val="24"/>
+          <w:szCs w:val="24"/>
+        </w:rPr>
+        <w:t>)</w:t>
       </w:r>
       <w:r>
         <w:rPr>
@@ -1047,7 +1296,25 @@
           <w:sz w:val="24"/>
           <w:szCs w:val="24"/>
         </w:rPr>
-        <w:t>(1,3,1) = 0.979999</w:t>
+        <w:t>(1</w:t>
+      </w:r>
+      <w:proofErr w:type="gramStart"/>
+      <w:r>
+        <w:rPr>
+          <w:rFonts w:cstheme="minorHAnsi"/>
+          <w:sz w:val="24"/>
+          <w:szCs w:val="24"/>
+        </w:rPr>
+        <w:t>,3,1</w:t>
+      </w:r>
+      <w:proofErr w:type="gramEnd"/>
+      <w:r>
+        <w:rPr>
+          <w:rFonts w:cstheme="minorHAnsi"/>
+          <w:sz w:val="24"/>
+          <w:szCs w:val="24"/>
+        </w:rPr>
+        <w:t>) = 0.979999</w:t>
       </w:r>
     </w:p>
     <w:p>
@@ -1064,7 +1331,25 @@
           <w:sz w:val="24"/>
           <w:szCs w:val="24"/>
         </w:rPr>
-        <w:t>(1,4,1) = 0.989999</w:t>
+        <w:t>(1</w:t>
+      </w:r>
+      <w:proofErr w:type="gramStart"/>
+      <w:r>
+        <w:rPr>
+          <w:rFonts w:cstheme="minorHAnsi"/>
+          <w:sz w:val="24"/>
+          <w:szCs w:val="24"/>
+        </w:rPr>
+        <w:t>,4,1</w:t>
+      </w:r>
+      <w:proofErr w:type="gramEnd"/>
+      <w:r>
+        <w:rPr>
+          <w:rFonts w:cstheme="minorHAnsi"/>
+          <w:sz w:val="24"/>
+          <w:szCs w:val="24"/>
+        </w:rPr>
+        <w:t>) = 0.989999</w:t>
       </w:r>
     </w:p>
     <w:p>
@@ -1081,7 +1366,25 @@
           <w:sz w:val="24"/>
           <w:szCs w:val="24"/>
         </w:rPr>
-        <w:t>(2,4,1) = 0.969999</w:t>
+        <w:t>(2</w:t>
+      </w:r>
+      <w:proofErr w:type="gramStart"/>
+      <w:r>
+        <w:rPr>
+          <w:rFonts w:cstheme="minorHAnsi"/>
+          <w:sz w:val="24"/>
+          <w:szCs w:val="24"/>
+        </w:rPr>
+        <w:t>,4,1</w:t>
+      </w:r>
+      <w:proofErr w:type="gramEnd"/>
+      <w:r>
+        <w:rPr>
+          <w:rFonts w:cstheme="minorHAnsi"/>
+          <w:sz w:val="24"/>
+          <w:szCs w:val="24"/>
+        </w:rPr>
+        <w:t>) = 0.969999</w:t>
       </w:r>
     </w:p>
     <w:p>
@@ -1098,7 +1401,25 @@
           <w:sz w:val="24"/>
           <w:szCs w:val="24"/>
         </w:rPr>
-        <w:t>(1,5,1) = 0.989999</w:t>
+        <w:t>(1</w:t>
+      </w:r>
+      <w:proofErr w:type="gramStart"/>
+      <w:r>
+        <w:rPr>
+          <w:rFonts w:cstheme="minorHAnsi"/>
+          <w:sz w:val="24"/>
+          <w:szCs w:val="24"/>
+        </w:rPr>
+        <w:t>,5,1</w:t>
+      </w:r>
+      <w:proofErr w:type="gramEnd"/>
+      <w:r>
+        <w:rPr>
+          <w:rFonts w:cstheme="minorHAnsi"/>
+          <w:sz w:val="24"/>
+          <w:szCs w:val="24"/>
+        </w:rPr>
+        <w:t>) = 0.989999</w:t>
       </w:r>
     </w:p>
     <w:p>
@@ -1115,7 +1436,25 @@
           <w:sz w:val="24"/>
           <w:szCs w:val="24"/>
         </w:rPr>
-        <w:t>(2,5,1) = 0.989999</w:t>
+        <w:t>(2</w:t>
+      </w:r>
+      <w:proofErr w:type="gramStart"/>
+      <w:r>
+        <w:rPr>
+          <w:rFonts w:cstheme="minorHAnsi"/>
+          <w:sz w:val="24"/>
+          <w:szCs w:val="24"/>
+        </w:rPr>
+        <w:t>,5,1</w:t>
+      </w:r>
+      <w:proofErr w:type="gramEnd"/>
+      <w:r>
+        <w:rPr>
+          <w:rFonts w:cstheme="minorHAnsi"/>
+          <w:sz w:val="24"/>
+          <w:szCs w:val="24"/>
+        </w:rPr>
+        <w:t>) = 0.989999</w:t>
       </w:r>
     </w:p>
     <w:p>
@@ -1129,7 +1468,20 @@
     </w:p>
     <w:p>
       <w:r>
-        <w:t>ECG200: weights(normalized+Euclidean)</w:t>
+        <w:t xml:space="preserve">ECG200: </w:t>
+      </w:r>
+      <w:proofErr w:type="gramStart"/>
+      <w:r>
+        <w:t>weights(</w:t>
+      </w:r>
+      <w:proofErr w:type="spellStart"/>
+      <w:proofErr w:type="gramEnd"/>
+      <w:r>
+        <w:t>normalized+Euclidean</w:t>
+      </w:r>
+      <w:proofErr w:type="spellEnd"/>
+      <w:r>
+        <w:t>)</w:t>
       </w:r>
     </w:p>
     <w:p>
@@ -1146,7 +1498,25 @@
           <w:sz w:val="24"/>
           <w:szCs w:val="24"/>
         </w:rPr>
-        <w:t>(1,1,1)  =</w:t>
+        <w:t>(1</w:t>
+      </w:r>
+      <w:proofErr w:type="gramStart"/>
+      <w:r>
+        <w:rPr>
+          <w:rFonts w:cstheme="minorHAnsi"/>
+          <w:sz w:val="24"/>
+          <w:szCs w:val="24"/>
+        </w:rPr>
+        <w:t>,1,1</w:t>
+      </w:r>
+      <w:proofErr w:type="gramEnd"/>
+      <w:r>
+        <w:rPr>
+          <w:rFonts w:cstheme="minorHAnsi"/>
+          <w:sz w:val="24"/>
+          <w:szCs w:val="24"/>
+        </w:rPr>
+        <w:t>)  =</w:t>
       </w:r>
       <w:r>
         <w:rPr>
@@ -1184,14 +1554,32 @@
           <w:sz w:val="24"/>
           <w:szCs w:val="24"/>
         </w:rPr>
-        <w:t xml:space="preserve">(1,2,1) = </w:t>
-      </w:r>
+        <w:t>(1</w:t>
+      </w:r>
+      <w:proofErr w:type="gramStart"/>
       <w:r>
         <w:rPr>
           <w:rFonts w:asciiTheme="minorHAnsi" w:hAnsiTheme="minorHAnsi" w:cstheme="minorHAnsi"/>
           <w:sz w:val="24"/>
           <w:szCs w:val="24"/>
         </w:rPr>
+        <w:t>,2,1</w:t>
+      </w:r>
+      <w:proofErr w:type="gramEnd"/>
+      <w:r>
+        <w:rPr>
+          <w:rFonts w:asciiTheme="minorHAnsi" w:hAnsiTheme="minorHAnsi" w:cstheme="minorHAnsi"/>
+          <w:sz w:val="24"/>
+          <w:szCs w:val="24"/>
+        </w:rPr>
+        <w:t xml:space="preserve">) = </w:t>
+      </w:r>
+      <w:r>
+        <w:rPr>
+          <w:rFonts w:asciiTheme="minorHAnsi" w:hAnsiTheme="minorHAnsi" w:cstheme="minorHAnsi"/>
+          <w:sz w:val="24"/>
+          <w:szCs w:val="24"/>
+        </w:rPr>
         <w:t>1.0</w:t>
       </w:r>
     </w:p>
@@ -1209,7 +1597,25 @@
           <w:sz w:val="24"/>
           <w:szCs w:val="24"/>
         </w:rPr>
-        <w:t xml:space="preserve"> (1,1,2 ) =</w:t>
+        <w:t xml:space="preserve"> (1</w:t>
+      </w:r>
+      <w:proofErr w:type="gramStart"/>
+      <w:r>
+        <w:rPr>
+          <w:rFonts w:cstheme="minorHAnsi"/>
+          <w:sz w:val="24"/>
+          <w:szCs w:val="24"/>
+        </w:rPr>
+        <w:t>,1,2</w:t>
+      </w:r>
+      <w:proofErr w:type="gramEnd"/>
+      <w:r>
+        <w:rPr>
+          <w:rFonts w:cstheme="minorHAnsi"/>
+          <w:sz w:val="24"/>
+          <w:szCs w:val="24"/>
+        </w:rPr>
+        <w:t xml:space="preserve"> ) =</w:t>
       </w:r>
       <w:r>
         <w:rPr>
@@ -1242,7 +1648,25 @@
           <w:sz w:val="24"/>
           <w:szCs w:val="24"/>
         </w:rPr>
-        <w:t>(2,1,1)</w:t>
+        <w:t>(2</w:t>
+      </w:r>
+      <w:proofErr w:type="gramStart"/>
+      <w:r>
+        <w:rPr>
+          <w:rFonts w:cstheme="minorHAnsi"/>
+          <w:sz w:val="24"/>
+          <w:szCs w:val="24"/>
+        </w:rPr>
+        <w:t>,1,1</w:t>
+      </w:r>
+      <w:proofErr w:type="gramEnd"/>
+      <w:r>
+        <w:rPr>
+          <w:rFonts w:cstheme="minorHAnsi"/>
+          <w:sz w:val="24"/>
+          <w:szCs w:val="24"/>
+        </w:rPr>
+        <w:t>)</w:t>
       </w:r>
       <w:r>
         <w:rPr>
@@ -1290,7 +1714,15 @@
     </w:p>
     <w:p>
       <w:r>
-        <w:t xml:space="preserve">(1,1,1) = </w:t>
+        <w:t>(1</w:t>
+      </w:r>
+      <w:proofErr w:type="gramStart"/>
+      <w:r>
+        <w:t>,1,1</w:t>
+      </w:r>
+      <w:proofErr w:type="gramEnd"/>
+      <w:r>
+        <w:t xml:space="preserve">) = </w:t>
       </w:r>
       <w:r>
         <w:t>0.857</w:t>
@@ -1298,7 +1730,15 @@
     </w:p>
     <w:p>
       <w:r>
-        <w:t>(1,2,1)</w:t>
+        <w:t>(1</w:t>
+      </w:r>
+      <w:proofErr w:type="gramStart"/>
+      <w:r>
+        <w:t>,2,1</w:t>
+      </w:r>
+      <w:proofErr w:type="gramEnd"/>
+      <w:r>
+        <w:t>)</w:t>
       </w:r>
       <w:r>
         <w:t xml:space="preserve"> = </w:t>
@@ -1309,12 +1749,28 @@
     </w:p>
     <w:p>
       <w:r>
-        <w:t>(1,1,2)= 0.857</w:t>
-      </w:r>
-    </w:p>
-    <w:p>
-      <w:r>
-        <w:t xml:space="preserve">(2,1,1) = </w:t>
+        <w:t>(1</w:t>
+      </w:r>
+      <w:proofErr w:type="gramStart"/>
+      <w:r>
+        <w:t>,1,2</w:t>
+      </w:r>
+      <w:proofErr w:type="gramEnd"/>
+      <w:r>
+        <w:t>)= 0.857</w:t>
+      </w:r>
+    </w:p>
+    <w:p>
+      <w:r>
+        <w:t>(2</w:t>
+      </w:r>
+      <w:proofErr w:type="gramStart"/>
+      <w:r>
+        <w:t>,1,1</w:t>
+      </w:r>
+      <w:proofErr w:type="gramEnd"/>
+      <w:r>
+        <w:t xml:space="preserve">) = </w:t>
       </w:r>
       <w:r>
         <w:t>0.82</w:t>
@@ -1328,7 +1784,15 @@
         <w:t xml:space="preserve"> </w:t>
       </w:r>
       <w:r>
-        <w:t>(1,1,1.5)</w:t>
+        <w:t>(1</w:t>
+      </w:r>
+      <w:proofErr w:type="gramStart"/>
+      <w:r>
+        <w:t>,1,1.5</w:t>
+      </w:r>
+      <w:proofErr w:type="gramEnd"/>
+      <w:r>
+        <w:t>)</w:t>
       </w:r>
       <w:r>
         <w:t xml:space="preserve"> = </w:t>
@@ -1336,7 +1800,15 @@
     </w:p>
     <w:p>
       <w:r>
-        <w:t>(1,1,1.4)</w:t>
+        <w:t>(1</w:t>
+      </w:r>
+      <w:proofErr w:type="gramStart"/>
+      <w:r>
+        <w:t>,1,1.4</w:t>
+      </w:r>
+      <w:proofErr w:type="gramEnd"/>
+      <w:r>
+        <w:t>)</w:t>
       </w:r>
       <w:r>
         <w:t xml:space="preserve"> = </w:t>
@@ -1344,13 +1816,26 @@
     </w:p>
     <w:p/>
     <w:p>
-      <w:r>
-        <w:t>Coffee(normalized)</w:t>
-      </w:r>
-    </w:p>
-    <w:p>
-      <w:r>
-        <w:t>(1,1,1) = 0</w:t>
+      <w:proofErr w:type="gramStart"/>
+      <w:r>
+        <w:t>Coffee(</w:t>
+      </w:r>
+      <w:proofErr w:type="gramEnd"/>
+      <w:r>
+        <w:t>normalized)</w:t>
+      </w:r>
+    </w:p>
+    <w:p>
+      <w:r>
+        <w:t>(1</w:t>
+      </w:r>
+      <w:proofErr w:type="gramStart"/>
+      <w:r>
+        <w:t>,1,1</w:t>
+      </w:r>
+      <w:proofErr w:type="gramEnd"/>
+      <w:r>
+        <w:t>) = 0</w:t>
       </w:r>
       <w:r>
         <w:t>.964</w:t>
@@ -1359,7 +1844,15 @@
     <w:p>
       <w:r>
         <w:lastRenderedPageBreak/>
-        <w:t>(1,2,1) = 0.</w:t>
+        <w:t>(1</w:t>
+      </w:r>
+      <w:proofErr w:type="gramStart"/>
+      <w:r>
+        <w:t>,2,1</w:t>
+      </w:r>
+      <w:proofErr w:type="gramEnd"/>
+      <w:r>
+        <w:t>) = 0.</w:t>
       </w:r>
       <w:r>
         <w:t>964</w:t>
@@ -1367,12 +1860,28 @@
     </w:p>
     <w:p>
       <w:r>
-        <w:t>(1,1,2)= 0.964</w:t>
-      </w:r>
-    </w:p>
-    <w:p>
-      <w:r>
-        <w:t xml:space="preserve">(2,1,1) = </w:t>
+        <w:t>(1</w:t>
+      </w:r>
+      <w:proofErr w:type="gramStart"/>
+      <w:r>
+        <w:t>,1,2</w:t>
+      </w:r>
+      <w:proofErr w:type="gramEnd"/>
+      <w:r>
+        <w:t>)= 0.964</w:t>
+      </w:r>
+    </w:p>
+    <w:p>
+      <w:r>
+        <w:t>(2</w:t>
+      </w:r>
+      <w:proofErr w:type="gramStart"/>
+      <w:r>
+        <w:t>,1,1</w:t>
+      </w:r>
+      <w:proofErr w:type="gramEnd"/>
+      <w:r>
+        <w:t xml:space="preserve">) = </w:t>
       </w:r>
       <w:r>
         <w:t>0.964</w:t>
@@ -1387,7 +1896,15 @@
     </w:p>
     <w:p>
       <w:r>
-        <w:t>(1,1,1)</w:t>
+        <w:t>(1</w:t>
+      </w:r>
+      <w:proofErr w:type="gramStart"/>
+      <w:r>
+        <w:t>,1,1</w:t>
+      </w:r>
+      <w:proofErr w:type="gramEnd"/>
+      <w:r>
+        <w:t>)</w:t>
       </w:r>
       <w:r>
         <w:t xml:space="preserve"> = </w:t>
@@ -1401,7 +1918,15 @@
     </w:p>
     <w:p>
       <w:r>
-        <w:t>(1,1,2)</w:t>
+        <w:t>(1</w:t>
+      </w:r>
+      <w:proofErr w:type="gramStart"/>
+      <w:r>
+        <w:t>,1,2</w:t>
+      </w:r>
+      <w:proofErr w:type="gramEnd"/>
+      <w:r>
+        <w:t>)</w:t>
       </w:r>
       <w:r>
         <w:t xml:space="preserve"> = </w:t>
@@ -1412,7 +1937,15 @@
     </w:p>
     <w:p>
       <w:r>
-        <w:t>(1,2,1)</w:t>
+        <w:t>(1</w:t>
+      </w:r>
+      <w:proofErr w:type="gramStart"/>
+      <w:r>
+        <w:t>,2,1</w:t>
+      </w:r>
+      <w:proofErr w:type="gramEnd"/>
+      <w:r>
+        <w:t>)</w:t>
       </w:r>
       <w:r>
         <w:t xml:space="preserve"> = </w:t>
@@ -1423,7 +1956,15 @@
     </w:p>
     <w:p>
       <w:r>
-        <w:t xml:space="preserve">(2,1,1) = </w:t>
+        <w:t>(2</w:t>
+      </w:r>
+      <w:proofErr w:type="gramStart"/>
+      <w:r>
+        <w:t>,1,1</w:t>
+      </w:r>
+      <w:proofErr w:type="gramEnd"/>
+      <w:r>
+        <w:t xml:space="preserve">) = </w:t>
       </w:r>
       <w:r>
         <w:t>0.50</w:t>
@@ -1437,38 +1978,94 @@
     </w:p>
     <w:p>
       <w:r>
-        <w:t>(1,1,1) = 0.6666</w:t>
-      </w:r>
-    </w:p>
-    <w:p>
-      <w:r>
-        <w:t xml:space="preserve">(1,1,2) =  </w:t>
-      </w:r>
-    </w:p>
-    <w:p>
-      <w:r>
-        <w:t>(1,2,1) = 0.6666</w:t>
-      </w:r>
-    </w:p>
-    <w:p>
-      <w:r>
-        <w:t xml:space="preserve">(2,1,1) = </w:t>
+        <w:t>(1</w:t>
+      </w:r>
+      <w:proofErr w:type="gramStart"/>
+      <w:r>
+        <w:t>,1,1</w:t>
+      </w:r>
+      <w:proofErr w:type="gramEnd"/>
+      <w:r>
+        <w:t>) = 0.6666</w:t>
+      </w:r>
+    </w:p>
+    <w:p>
+      <w:r>
+        <w:t>(1</w:t>
+      </w:r>
+      <w:proofErr w:type="gramStart"/>
+      <w:r>
+        <w:t>,1,2</w:t>
+      </w:r>
+      <w:proofErr w:type="gramEnd"/>
+      <w:r>
+        <w:t xml:space="preserve">) =  </w:t>
+      </w:r>
+    </w:p>
+    <w:p>
+      <w:r>
+        <w:t>(1</w:t>
+      </w:r>
+      <w:proofErr w:type="gramStart"/>
+      <w:r>
+        <w:t>,2,1</w:t>
+      </w:r>
+      <w:proofErr w:type="gramEnd"/>
+      <w:r>
+        <w:t>) = 0.6666</w:t>
+      </w:r>
+    </w:p>
+    <w:p>
+      <w:r>
+        <w:t>(2</w:t>
+      </w:r>
+      <w:proofErr w:type="gramStart"/>
+      <w:r>
+        <w:t>,1,1</w:t>
+      </w:r>
+      <w:proofErr w:type="gramEnd"/>
+      <w:r>
+        <w:t xml:space="preserve">) = </w:t>
       </w:r>
     </w:p>
     <w:p/>
     <w:p>
       <w:r>
-        <w:t>Beef (L2,normalized)</w:t>
-      </w:r>
-    </w:p>
-    <w:p>
-      <w:r>
-        <w:t>(1,1,1) = 0.5666</w:t>
-      </w:r>
-    </w:p>
-    <w:p>
-      <w:r>
-        <w:t xml:space="preserve">(1,1,2) =  </w:t>
+        <w:t>Beef (L2</w:t>
+      </w:r>
+      <w:proofErr w:type="gramStart"/>
+      <w:r>
+        <w:t>,normalized</w:t>
+      </w:r>
+      <w:proofErr w:type="gramEnd"/>
+      <w:r>
+        <w:t>)</w:t>
+      </w:r>
+    </w:p>
+    <w:p>
+      <w:r>
+        <w:t>(1</w:t>
+      </w:r>
+      <w:proofErr w:type="gramStart"/>
+      <w:r>
+        <w:t>,1,1</w:t>
+      </w:r>
+      <w:proofErr w:type="gramEnd"/>
+      <w:r>
+        <w:t>) = 0.5666</w:t>
+      </w:r>
+    </w:p>
+    <w:p>
+      <w:r>
+        <w:t>(1</w:t>
+      </w:r>
+      <w:proofErr w:type="gramStart"/>
+      <w:r>
+        <w:t>,1,2</w:t>
+      </w:r>
+      <w:proofErr w:type="gramEnd"/>
+      <w:r>
+        <w:t xml:space="preserve">) =  </w:t>
       </w:r>
       <w:r>
         <w:t>0.566666</w:t>
@@ -1476,7 +2073,15 @@
     </w:p>
     <w:p>
       <w:r>
-        <w:t xml:space="preserve">(1,2,1) = </w:t>
+        <w:t>(1</w:t>
+      </w:r>
+      <w:proofErr w:type="gramStart"/>
+      <w:r>
+        <w:t>,2,1</w:t>
+      </w:r>
+      <w:proofErr w:type="gramEnd"/>
+      <w:r>
+        <w:t xml:space="preserve">) = </w:t>
       </w:r>
       <w:r>
         <w:t>0.56666</w:t>
@@ -1484,7 +2089,15 @@
     </w:p>
     <w:p>
       <w:r>
-        <w:t xml:space="preserve">(2,1,1) = </w:t>
+        <w:t>(2</w:t>
+      </w:r>
+      <w:proofErr w:type="gramStart"/>
+      <w:r>
+        <w:t>,1,1</w:t>
+      </w:r>
+      <w:proofErr w:type="gramEnd"/>
+      <w:r>
+        <w:t xml:space="preserve">) = </w:t>
       </w:r>
       <w:r>
         <w:t>0.533333333</w:t>
@@ -1501,7 +2114,15 @@
     </w:p>
     <w:p>
       <w:r>
-        <w:t xml:space="preserve">(1,1,1) = </w:t>
+        <w:t>(1</w:t>
+      </w:r>
+      <w:proofErr w:type="gramStart"/>
+      <w:r>
+        <w:t>,1,1</w:t>
+      </w:r>
+      <w:proofErr w:type="gramEnd"/>
+      <w:r>
+        <w:t xml:space="preserve">) = </w:t>
       </w:r>
       <w:r>
         <w:t>0.78</w:t>
@@ -1509,7 +2130,15 @@
     </w:p>
     <w:p>
       <w:r>
-        <w:t xml:space="preserve">(1,1,2) = </w:t>
+        <w:t>(1</w:t>
+      </w:r>
+      <w:proofErr w:type="gramStart"/>
+      <w:r>
+        <w:t>,1,2</w:t>
+      </w:r>
+      <w:proofErr w:type="gramEnd"/>
+      <w:r>
+        <w:t xml:space="preserve">) = </w:t>
       </w:r>
       <w:r>
         <w:t xml:space="preserve"> </w:t>
@@ -1518,7 +2147,15 @@
     <w:p>
       <w:r>
         <w:lastRenderedPageBreak/>
-        <w:t xml:space="preserve">(1,2,1) = </w:t>
+        <w:t>(1</w:t>
+      </w:r>
+      <w:proofErr w:type="gramStart"/>
+      <w:r>
+        <w:t>,2,1</w:t>
+      </w:r>
+      <w:proofErr w:type="gramEnd"/>
+      <w:r>
+        <w:t xml:space="preserve">) = </w:t>
       </w:r>
       <w:r>
         <w:t>0.767</w:t>
@@ -1526,19 +2163,37 @@
     </w:p>
     <w:p>
       <w:r>
-        <w:t xml:space="preserve">(2,1,1) = </w:t>
-      </w:r>
-    </w:p>
-    <w:p>
-      <w:r>
-        <w:t xml:space="preserve">(2,2,1) = </w:t>
+        <w:t>(2</w:t>
+      </w:r>
+      <w:proofErr w:type="gramStart"/>
+      <w:r>
+        <w:t>,1,1</w:t>
+      </w:r>
+      <w:proofErr w:type="gramEnd"/>
+      <w:r>
+        <w:t xml:space="preserve">) = </w:t>
+      </w:r>
+    </w:p>
+    <w:p>
+      <w:r>
+        <w:t>(2</w:t>
+      </w:r>
+      <w:proofErr w:type="gramStart"/>
+      <w:r>
+        <w:t>,2,1</w:t>
+      </w:r>
+      <w:proofErr w:type="gramEnd"/>
+      <w:r>
+        <w:t xml:space="preserve">) = </w:t>
       </w:r>
     </w:p>
     <w:p/>
     <w:p>
+      <w:proofErr w:type="gramStart"/>
       <w:r>
         <w:t>Lightning7(</w:t>
       </w:r>
+      <w:proofErr w:type="gramEnd"/>
       <w:r>
         <w:t>normalized</w:t>
       </w:r>
@@ -1548,12 +2203,28 @@
     </w:p>
     <w:p>
       <w:r>
-        <w:t>(1,1,1) = 0.849315</w:t>
-      </w:r>
-    </w:p>
-    <w:p>
-      <w:r>
-        <w:t xml:space="preserve">(1,1,2) =  </w:t>
+        <w:t>(1</w:t>
+      </w:r>
+      <w:proofErr w:type="gramStart"/>
+      <w:r>
+        <w:t>,1,1</w:t>
+      </w:r>
+      <w:proofErr w:type="gramEnd"/>
+      <w:r>
+        <w:t>) = 0.849315</w:t>
+      </w:r>
+    </w:p>
+    <w:p>
+      <w:r>
+        <w:t>(1</w:t>
+      </w:r>
+      <w:proofErr w:type="gramStart"/>
+      <w:r>
+        <w:t>,1,2</w:t>
+      </w:r>
+      <w:proofErr w:type="gramEnd"/>
+      <w:r>
+        <w:t xml:space="preserve">) =  </w:t>
       </w:r>
       <w:r>
         <w:t>0.8356</w:t>
@@ -1561,7 +2232,15 @@
     </w:p>
     <w:p>
       <w:r>
-        <w:t xml:space="preserve">(1,2,1) = </w:t>
+        <w:t>(1</w:t>
+      </w:r>
+      <w:proofErr w:type="gramStart"/>
+      <w:r>
+        <w:t>,2,1</w:t>
+      </w:r>
+      <w:proofErr w:type="gramEnd"/>
+      <w:r>
+        <w:t xml:space="preserve">) = </w:t>
       </w:r>
       <w:r>
         <w:t>0.835616438</w:t>
@@ -1569,7 +2248,15 @@
     </w:p>
     <w:p>
       <w:r>
-        <w:t xml:space="preserve">(2,1,1) = </w:t>
+        <w:t>(2</w:t>
+      </w:r>
+      <w:proofErr w:type="gramStart"/>
+      <w:r>
+        <w:t>,1,1</w:t>
+      </w:r>
+      <w:proofErr w:type="gramEnd"/>
+      <w:r>
+        <w:t xml:space="preserve">) = </w:t>
       </w:r>
       <w:r>
         <w:t>0.849315</w:t>
@@ -1577,7 +2264,15 @@
     </w:p>
     <w:p>
       <w:r>
-        <w:t xml:space="preserve">(3,1,1) = </w:t>
+        <w:t>(3</w:t>
+      </w:r>
+      <w:proofErr w:type="gramStart"/>
+      <w:r>
+        <w:t>,1,1</w:t>
+      </w:r>
+      <w:proofErr w:type="gramEnd"/>
+      <w:r>
+        <w:t xml:space="preserve">) = </w:t>
       </w:r>
       <w:r>
         <w:t>0.83561</w:t>
@@ -1585,20 +2280,41 @@
     </w:p>
     <w:p>
       <w:r>
-        <w:t xml:space="preserve">(2,2,1) = </w:t>
+        <w:t>(2</w:t>
+      </w:r>
+      <w:proofErr w:type="gramStart"/>
+      <w:r>
+        <w:t>,2,1</w:t>
+      </w:r>
+      <w:proofErr w:type="gramEnd"/>
+      <w:r>
+        <w:t xml:space="preserve">) = </w:t>
       </w:r>
       <w:r>
         <w:t>0.849315</w:t>
       </w:r>
     </w:p>
     <w:p>
-      <w:r>
-        <w:t>Lightning7(L2,normalized)</w:t>
-      </w:r>
-    </w:p>
-    <w:p>
-      <w:r>
-        <w:t xml:space="preserve">(1,1,1) = </w:t>
+      <w:proofErr w:type="gramStart"/>
+      <w:r>
+        <w:t>Lightning7(</w:t>
+      </w:r>
+      <w:proofErr w:type="gramEnd"/>
+      <w:r>
+        <w:t>L2,normalized)</w:t>
+      </w:r>
+    </w:p>
+    <w:p>
+      <w:r>
+        <w:t>(1</w:t>
+      </w:r>
+      <w:proofErr w:type="gramStart"/>
+      <w:r>
+        <w:t>,1,1</w:t>
+      </w:r>
+      <w:proofErr w:type="gramEnd"/>
+      <w:r>
+        <w:t xml:space="preserve">) = </w:t>
       </w:r>
       <w:r>
         <w:t xml:space="preserve">0.808219 </w:t>
@@ -1606,42 +2322,98 @@
     </w:p>
     <w:p>
       <w:r>
-        <w:t xml:space="preserve">(1,1,2) = </w:t>
-      </w:r>
-    </w:p>
-    <w:p>
-      <w:r>
-        <w:t xml:space="preserve">(1,2,1) = </w:t>
-      </w:r>
-    </w:p>
-    <w:p>
-      <w:r>
-        <w:t xml:space="preserve">(2,1,1) = </w:t>
-      </w:r>
-    </w:p>
-    <w:p>
-      <w:r>
-        <w:t xml:space="preserve">(3,1,1) = </w:t>
-      </w:r>
-    </w:p>
-    <w:p>
-      <w:r>
-        <w:t xml:space="preserve">(2,2,1) = </w:t>
+        <w:t>(1</w:t>
+      </w:r>
+      <w:proofErr w:type="gramStart"/>
+      <w:r>
+        <w:t>,1,2</w:t>
+      </w:r>
+      <w:proofErr w:type="gramEnd"/>
+      <w:r>
+        <w:t xml:space="preserve">) = </w:t>
+      </w:r>
+    </w:p>
+    <w:p>
+      <w:r>
+        <w:t>(1</w:t>
+      </w:r>
+      <w:proofErr w:type="gramStart"/>
+      <w:r>
+        <w:t>,2,1</w:t>
+      </w:r>
+      <w:proofErr w:type="gramEnd"/>
+      <w:r>
+        <w:t xml:space="preserve">) = </w:t>
+      </w:r>
+    </w:p>
+    <w:p>
+      <w:r>
+        <w:t>(2</w:t>
+      </w:r>
+      <w:proofErr w:type="gramStart"/>
+      <w:r>
+        <w:t>,1,1</w:t>
+      </w:r>
+      <w:proofErr w:type="gramEnd"/>
+      <w:r>
+        <w:t xml:space="preserve">) = </w:t>
+      </w:r>
+    </w:p>
+    <w:p>
+      <w:r>
+        <w:t>(3</w:t>
+      </w:r>
+      <w:proofErr w:type="gramStart"/>
+      <w:r>
+        <w:t>,1,1</w:t>
+      </w:r>
+      <w:proofErr w:type="gramEnd"/>
+      <w:r>
+        <w:t xml:space="preserve">) = </w:t>
+      </w:r>
+    </w:p>
+    <w:p>
+      <w:r>
+        <w:t>(2</w:t>
+      </w:r>
+      <w:proofErr w:type="gramStart"/>
+      <w:r>
+        <w:t>,2,1</w:t>
+      </w:r>
+      <w:proofErr w:type="gramEnd"/>
+      <w:r>
+        <w:t xml:space="preserve">) = </w:t>
       </w:r>
     </w:p>
     <w:p/>
     <w:p/>
     <w:p>
       <w:r>
-        <w:t>Gun point</w:t>
-      </w:r>
-      <w:r>
-        <w:t>(normalized)</w:t>
-      </w:r>
-    </w:p>
-    <w:p>
-      <w:r>
-        <w:t xml:space="preserve">(1,1,1) = </w:t>
+        <w:t xml:space="preserve">Gun </w:t>
+      </w:r>
+      <w:proofErr w:type="gramStart"/>
+      <w:r>
+        <w:t>point</w:t>
+      </w:r>
+      <w:r>
+        <w:t>(</w:t>
+      </w:r>
+      <w:proofErr w:type="gramEnd"/>
+      <w:r>
+        <w:t>normalized)</w:t>
+      </w:r>
+    </w:p>
+    <w:p>
+      <w:r>
+        <w:t>(1</w:t>
+      </w:r>
+      <w:proofErr w:type="gramStart"/>
+      <w:r>
+        <w:t>,1,1</w:t>
+      </w:r>
+      <w:proofErr w:type="gramEnd"/>
+      <w:r>
+        <w:t xml:space="preserve">) = </w:t>
       </w:r>
       <w:r>
         <w:t>0.95999</w:t>
@@ -1652,10 +2424,18 @@
         <w:t>(</w:t>
       </w:r>
       <w:r>
-        <w:t>1,2</w:t>
-      </w:r>
-      <w:r>
-        <w:t>,1) =</w:t>
+        <w:t>1</w:t>
+      </w:r>
+      <w:proofErr w:type="gramStart"/>
+      <w:r>
+        <w:t>,2</w:t>
+      </w:r>
+      <w:r>
+        <w:t>,1</w:t>
+      </w:r>
+      <w:proofErr w:type="gramEnd"/>
+      <w:r>
+        <w:t>) =</w:t>
       </w:r>
       <w:r>
         <w:t xml:space="preserve"> </w:t>
@@ -1672,8 +2452,13 @@
         <w:t>(</w:t>
       </w:r>
       <w:r>
-        <w:t>1,1,2</w:t>
-      </w:r>
+        <w:t>1</w:t>
+      </w:r>
+      <w:proofErr w:type="gramStart"/>
+      <w:r>
+        <w:t>,1,2</w:t>
+      </w:r>
+      <w:proofErr w:type="gramEnd"/>
       <w:r>
         <w:t>) =</w:t>
       </w:r>
@@ -1686,7 +2471,15 @@
     </w:p>
     <w:p>
       <w:r>
-        <w:t>(2,1,1) = 0.9533337</w:t>
+        <w:t>(2</w:t>
+      </w:r>
+      <w:proofErr w:type="gramStart"/>
+      <w:r>
+        <w:t>,1,1</w:t>
+      </w:r>
+      <w:proofErr w:type="gramEnd"/>
+      <w:r>
+        <w:t>) = 0.9533337</w:t>
       </w:r>
     </w:p>
     <w:p>
@@ -1697,10 +2490,18 @@
         <w:t>(</w:t>
       </w:r>
       <w:r>
-        <w:t>1,3</w:t>
-      </w:r>
-      <w:r>
-        <w:t>,1) =</w:t>
+        <w:t>1</w:t>
+      </w:r>
+      <w:proofErr w:type="gramStart"/>
+      <w:r>
+        <w:t>,3</w:t>
+      </w:r>
+      <w:r>
+        <w:t>,1</w:t>
+      </w:r>
+      <w:proofErr w:type="gramEnd"/>
+      <w:r>
+        <w:t>) =</w:t>
       </w:r>
       <w:r>
         <w:t xml:space="preserve"> </w:t>
@@ -1711,12 +2512,28 @@
     </w:p>
     <w:p>
       <w:r>
-        <w:t>(1,3,2) = 0.986999999</w:t>
-      </w:r>
-    </w:p>
-    <w:p>
-      <w:r>
-        <w:t>(1,4,1)</w:t>
+        <w:t>(1</w:t>
+      </w:r>
+      <w:proofErr w:type="gramStart"/>
+      <w:r>
+        <w:t>,3,2</w:t>
+      </w:r>
+      <w:proofErr w:type="gramEnd"/>
+      <w:r>
+        <w:t>) = 0.986999999</w:t>
+      </w:r>
+    </w:p>
+    <w:p>
+      <w:r>
+        <w:t>(1</w:t>
+      </w:r>
+      <w:proofErr w:type="gramStart"/>
+      <w:r>
+        <w:t>,4,1</w:t>
+      </w:r>
+      <w:proofErr w:type="gramEnd"/>
+      <w:r>
+        <w:t>)</w:t>
       </w:r>
       <w:r>
         <w:t xml:space="preserve"> = </w:t>
@@ -1729,17 +2546,46 @@
     <w:p>
       <w:r>
         <w:lastRenderedPageBreak/>
-        <w:t>Gun point(normalized+Euclidean)</w:t>
-      </w:r>
-    </w:p>
-    <w:p>
-      <w:r>
-        <w:t>(1,1,1) = 1.0</w:t>
-      </w:r>
-    </w:p>
-    <w:p>
-      <w:r>
-        <w:t xml:space="preserve">(1,2,1) = </w:t>
+        <w:t xml:space="preserve">Gun </w:t>
+      </w:r>
+      <w:proofErr w:type="gramStart"/>
+      <w:r>
+        <w:t>point(</w:t>
+      </w:r>
+      <w:proofErr w:type="spellStart"/>
+      <w:proofErr w:type="gramEnd"/>
+      <w:r>
+        <w:t>normalized+Euclidean</w:t>
+      </w:r>
+      <w:proofErr w:type="spellEnd"/>
+      <w:r>
+        <w:t>)</w:t>
+      </w:r>
+    </w:p>
+    <w:p>
+      <w:r>
+        <w:t>(1</w:t>
+      </w:r>
+      <w:proofErr w:type="gramStart"/>
+      <w:r>
+        <w:t>,1,1</w:t>
+      </w:r>
+      <w:proofErr w:type="gramEnd"/>
+      <w:r>
+        <w:t>) = 1.0</w:t>
+      </w:r>
+    </w:p>
+    <w:p>
+      <w:r>
+        <w:t>(1</w:t>
+      </w:r>
+      <w:proofErr w:type="gramStart"/>
+      <w:r>
+        <w:t>,2,1</w:t>
+      </w:r>
+      <w:proofErr w:type="gramEnd"/>
+      <w:r>
+        <w:t xml:space="preserve">) = </w:t>
       </w:r>
       <w:r>
         <w:t>1.0</w:t>
@@ -1747,7 +2593,15 @@
     </w:p>
     <w:p>
       <w:r>
-        <w:t xml:space="preserve">(1,1,2) = </w:t>
+        <w:t>(1</w:t>
+      </w:r>
+      <w:proofErr w:type="gramStart"/>
+      <w:r>
+        <w:t>,1,2</w:t>
+      </w:r>
+      <w:proofErr w:type="gramEnd"/>
+      <w:r>
+        <w:t xml:space="preserve">) = </w:t>
       </w:r>
       <w:r>
         <w:t>1.0</w:t>
@@ -1755,7 +2609,15 @@
     </w:p>
     <w:p>
       <w:r>
-        <w:t xml:space="preserve">(2,1,1) = </w:t>
+        <w:t>(2</w:t>
+      </w:r>
+      <w:proofErr w:type="gramStart"/>
+      <w:r>
+        <w:t>,1,1</w:t>
+      </w:r>
+      <w:proofErr w:type="gramEnd"/>
+      <w:r>
+        <w:t xml:space="preserve">) = </w:t>
       </w:r>
       <w:r>
         <w:t>1.0</w:t>
@@ -1767,12 +2629,28 @@
         <w:t>Olive oil</w:t>
       </w:r>
       <w:r>
-        <w:t xml:space="preserve"> (normailzed)</w:t>
-      </w:r>
-    </w:p>
-    <w:p>
-      <w:r>
-        <w:t xml:space="preserve">(1,1,1) = </w:t>
+        <w:t xml:space="preserve"> (</w:t>
+      </w:r>
+      <w:proofErr w:type="spellStart"/>
+      <w:r>
+        <w:t>normailzed</w:t>
+      </w:r>
+      <w:proofErr w:type="spellEnd"/>
+      <w:r>
+        <w:t>)</w:t>
+      </w:r>
+    </w:p>
+    <w:p>
+      <w:r>
+        <w:t>(1</w:t>
+      </w:r>
+      <w:proofErr w:type="gramStart"/>
+      <w:r>
+        <w:t>,1,1</w:t>
+      </w:r>
+      <w:proofErr w:type="gramEnd"/>
+      <w:r>
+        <w:t xml:space="preserve">) = </w:t>
       </w:r>
       <w:r>
         <w:t>1.0</w:t>
@@ -1780,7 +2658,15 @@
     </w:p>
     <w:p>
       <w:r>
-        <w:t xml:space="preserve">(1,1,2) = </w:t>
+        <w:t>(1</w:t>
+      </w:r>
+      <w:proofErr w:type="gramStart"/>
+      <w:r>
+        <w:t>,1,2</w:t>
+      </w:r>
+      <w:proofErr w:type="gramEnd"/>
+      <w:r>
+        <w:t xml:space="preserve">) = </w:t>
       </w:r>
       <w:r>
         <w:t>1.0</w:t>
@@ -1788,7 +2674,15 @@
     </w:p>
     <w:p>
       <w:r>
-        <w:t xml:space="preserve">(1,2,1) = </w:t>
+        <w:t>(1</w:t>
+      </w:r>
+      <w:proofErr w:type="gramStart"/>
+      <w:r>
+        <w:t>,2,1</w:t>
+      </w:r>
+      <w:proofErr w:type="gramEnd"/>
+      <w:r>
+        <w:t xml:space="preserve">) = </w:t>
       </w:r>
       <w:r>
         <w:t>1.0</w:t>
@@ -1796,7 +2690,15 @@
     </w:p>
     <w:p>
       <w:r>
-        <w:t xml:space="preserve">(2,1,1) = </w:t>
+        <w:t>(2</w:t>
+      </w:r>
+      <w:proofErr w:type="gramStart"/>
+      <w:r>
+        <w:t>,1,1</w:t>
+      </w:r>
+      <w:proofErr w:type="gramEnd"/>
+      <w:r>
+        <w:t xml:space="preserve">) = </w:t>
       </w:r>
       <w:r>
         <w:t>1.0</w:t>
@@ -1885,9 +2787,11 @@
             <w:tcW w:w="1178" w:type="dxa"/>
           </w:tcPr>
           <w:p>
+            <w:proofErr w:type="spellStart"/>
             <w:r>
               <w:t>Gun_Point</w:t>
             </w:r>
+            <w:proofErr w:type="spellEnd"/>
           </w:p>
         </w:tc>
         <w:tc>
@@ -1895,9 +2799,11 @@
             <w:tcW w:w="996" w:type="dxa"/>
           </w:tcPr>
           <w:p>
+            <w:proofErr w:type="spellStart"/>
             <w:r>
               <w:t>OliveOil</w:t>
             </w:r>
+            <w:proofErr w:type="spellEnd"/>
           </w:p>
         </w:tc>
         <w:tc>
@@ -2351,16 +3257,17 @@
           <w:b/>
           <w:bCs/>
         </w:rPr>
-        <w:t>All data use test+train</w:t>
-      </w:r>
-    </w:p>
-    <w:p>
-      <w:pPr>
+        <w:t xml:space="preserve">All data use </w:t>
+      </w:r>
+      <w:proofErr w:type="spellStart"/>
+      <w:r>
         <w:rPr>
           <w:b/>
           <w:bCs/>
         </w:rPr>
-      </w:pPr>
+        <w:t>test+train</w:t>
+      </w:r>
+      <w:proofErr w:type="spellEnd"/>
     </w:p>
     <w:p>
       <w:pPr>
@@ -2369,12 +3276,132 @@
           <w:bCs/>
         </w:rPr>
       </w:pPr>
-      <w:r>
+    </w:p>
+    <w:p>
+      <w:pPr>
         <w:rPr>
           <w:b/>
           <w:bCs/>
         </w:rPr>
+      </w:pPr>
+      <w:r>
+        <w:rPr>
+          <w:b/>
+          <w:bCs/>
+        </w:rPr>
         <w:t>Lightning7:</w:t>
+      </w:r>
+    </w:p>
+    <w:p>
+      <w:pPr>
+        <w:rPr>
+          <w:b/>
+          <w:bCs/>
+        </w:rPr>
+      </w:pPr>
+      <w:r>
+        <w:rPr>
+          <w:noProof/>
+        </w:rPr>
+        <w:lastRenderedPageBreak/>
+        <w:drawing>
+          <wp:inline distT="0" distB="0" distL="0" distR="0" wp14:anchorId="3324B00A" wp14:editId="1C1EB197">
+            <wp:extent cx="3638550" cy="2400300"/>
+            <wp:effectExtent l="0" t="0" r="0" b="0"/>
+            <wp:docPr id="1" name="Picture 1"/>
+            <wp:cNvGraphicFramePr>
+              <a:graphicFrameLocks xmlns:a="http://schemas.openxmlformats.org/drawingml/2006/main" noChangeAspect="1"/>
+            </wp:cNvGraphicFramePr>
+            <a:graphic xmlns:a="http://schemas.openxmlformats.org/drawingml/2006/main">
+              <a:graphicData uri="http://schemas.openxmlformats.org/drawingml/2006/picture">
+                <pic:pic xmlns:pic="http://schemas.openxmlformats.org/drawingml/2006/picture">
+                  <pic:nvPicPr>
+                    <pic:cNvPr id="1" name=""/>
+                    <pic:cNvPicPr/>
+                  </pic:nvPicPr>
+                  <pic:blipFill>
+                    <a:blip r:embed="rId4"/>
+                    <a:stretch>
+                      <a:fillRect/>
+                    </a:stretch>
+                  </pic:blipFill>
+                  <pic:spPr>
+                    <a:xfrm>
+                      <a:off x="0" y="0"/>
+                      <a:ext cx="3638550" cy="2400300"/>
+                    </a:xfrm>
+                    <a:prstGeom prst="rect">
+                      <a:avLst/>
+                    </a:prstGeom>
+                  </pic:spPr>
+                </pic:pic>
+              </a:graphicData>
+            </a:graphic>
+          </wp:inline>
+        </w:drawing>
+      </w:r>
+    </w:p>
+    <w:p>
+      <w:pPr>
+        <w:rPr>
+          <w:b/>
+          <w:bCs/>
+        </w:rPr>
+      </w:pPr>
+      <w:r>
+        <w:rPr>
+          <w:b/>
+          <w:bCs/>
+        </w:rPr>
+        <w:t>ECG200</w:t>
+      </w:r>
+    </w:p>
+    <w:p>
+      <w:pPr>
+        <w:rPr>
+          <w:b/>
+          <w:bCs/>
+        </w:rPr>
+      </w:pPr>
+      <w:r>
+        <w:rPr>
+          <w:noProof/>
+        </w:rPr>
+        <w:drawing>
+          <wp:inline distT="0" distB="0" distL="0" distR="0" wp14:anchorId="25146515" wp14:editId="4300D28B">
+            <wp:extent cx="3800475" cy="2514600"/>
+            <wp:effectExtent l="0" t="0" r="9525" b="0"/>
+            <wp:docPr id="2" name="Picture 2"/>
+            <wp:cNvGraphicFramePr>
+              <a:graphicFrameLocks xmlns:a="http://schemas.openxmlformats.org/drawingml/2006/main" noChangeAspect="1"/>
+            </wp:cNvGraphicFramePr>
+            <a:graphic xmlns:a="http://schemas.openxmlformats.org/drawingml/2006/main">
+              <a:graphicData uri="http://schemas.openxmlformats.org/drawingml/2006/picture">
+                <pic:pic xmlns:pic="http://schemas.openxmlformats.org/drawingml/2006/picture">
+                  <pic:nvPicPr>
+                    <pic:cNvPr id="1" name=""/>
+                    <pic:cNvPicPr/>
+                  </pic:nvPicPr>
+                  <pic:blipFill>
+                    <a:blip r:embed="rId5"/>
+                    <a:stretch>
+                      <a:fillRect/>
+                    </a:stretch>
+                  </pic:blipFill>
+                  <pic:spPr>
+                    <a:xfrm>
+                      <a:off x="0" y="0"/>
+                      <a:ext cx="3800475" cy="2514600"/>
+                    </a:xfrm>
+                    <a:prstGeom prst="rect">
+                      <a:avLst/>
+                    </a:prstGeom>
+                  </pic:spPr>
+                </pic:pic>
+              </a:graphicData>
+            </a:graphic>
+          </wp:inline>
+        </w:drawing>
       </w:r>
       <w:bookmarkStart w:id="0" w:name="_GoBack"/>
       <w:bookmarkEnd w:id="0"/>

</xml_diff>